<commit_message>
Revised 1st canticle. Prepared 3rd canticle
</commit_message>
<xml_diff>
--- a/odes/01-01-moses1.docx
+++ b/odes/01-01-moses1.docx
@@ -1,6 +1,6 @@
 
 <file path=word/document.xml><?xml version="1.0" encoding="utf-8"?>
-<w:document xmlns:wpc="http://schemas.microsoft.com/office/word/2010/wordprocessingCanvas" xmlns:cx="http://schemas.microsoft.com/office/drawing/2014/chartex" xmlns:cx1="http://schemas.microsoft.com/office/drawing/2015/9/8/chartex" xmlns:mc="http://schemas.openxmlformats.org/markup-compatibility/2006" xmlns:o="urn:schemas-microsoft-com:office:office" xmlns:r="http://schemas.openxmlformats.org/officeDocument/2006/relationships" xmlns:m="http://schemas.openxmlformats.org/officeDocument/2006/math" xmlns:v="urn:schemas-microsoft-com:vml" xmlns:wp14="http://schemas.microsoft.com/office/word/2010/wordprocessingDrawing" xmlns:wp="http://schemas.openxmlformats.org/drawingml/2006/wordprocessingDrawing" xmlns:w10="urn:schemas-microsoft-com:office:word" xmlns:w="http://schemas.openxmlformats.org/wordprocessingml/2006/main" xmlns:w14="http://schemas.microsoft.com/office/word/2010/wordml" xmlns:w15="http://schemas.microsoft.com/office/word/2012/wordml" xmlns:w16se="http://schemas.microsoft.com/office/word/2015/wordml/symex" xmlns:wpg="http://schemas.microsoft.com/office/word/2010/wordprocessingGroup" xmlns:wpi="http://schemas.microsoft.com/office/word/2010/wordprocessingInk" xmlns:wne="http://schemas.microsoft.com/office/word/2006/wordml" xmlns:wps="http://schemas.microsoft.com/office/word/2010/wordprocessingShape" mc:Ignorable="w14 w15 w16se wp14">
+<w:document xmlns:wpc="http://schemas.microsoft.com/office/word/2010/wordprocessingCanvas" xmlns:mo="http://schemas.microsoft.com/office/mac/office/2008/main" xmlns:mc="http://schemas.openxmlformats.org/markup-compatibility/2006" xmlns:mv="urn:schemas-microsoft-com:mac:vml" xmlns:o="urn:schemas-microsoft-com:office:office" xmlns:r="http://schemas.openxmlformats.org/officeDocument/2006/relationships" xmlns:m="http://schemas.openxmlformats.org/officeDocument/2006/math" xmlns:v="urn:schemas-microsoft-com:vml" xmlns:wp14="http://schemas.microsoft.com/office/word/2010/wordprocessingDrawing" xmlns:wp="http://schemas.openxmlformats.org/drawingml/2006/wordprocessingDrawing" xmlns:w10="urn:schemas-microsoft-com:office:word" xmlns:w="http://schemas.openxmlformats.org/wordprocessingml/2006/main" xmlns:w14="http://schemas.microsoft.com/office/word/2010/wordml" xmlns:w15="http://schemas.microsoft.com/office/word/2012/wordml" xmlns:wpg="http://schemas.microsoft.com/office/word/2010/wordprocessingGroup" xmlns:wpi="http://schemas.microsoft.com/office/word/2010/wordprocessingInk" xmlns:wne="http://schemas.microsoft.com/office/word/2006/wordml" xmlns:wps="http://schemas.microsoft.com/office/word/2010/wordprocessingShape" mc:Ignorable="w14 w15 wp14">
   <w:body>
     <w:p>
       <w:pPr>
@@ -19,30 +19,35 @@
         <w:rPr>
           <w:rFonts w:ascii="Cambria" w:hAnsi="Cambria" w:cs="Cambria"/>
         </w:rPr>
-        <w:t xml:space="preserve"> (Ex 15 1-?)</w:t>
+        <w:t xml:space="preserve"> (Ex 15 1-21</w:t>
+      </w:r>
+      <w:r>
+        <w:rPr>
+          <w:rFonts w:ascii="Cambria" w:hAnsi="Cambria" w:cs="Cambria"/>
+        </w:rPr>
+        <w:t>)</w:t>
       </w:r>
     </w:p>
     <w:p/>
     <w:tbl>
       <w:tblPr>
         <w:tblStyle w:val="TableGrid"/>
-        <w:tblW w:w="5000" w:type="pct"/>
+        <w:tblW w:w="4374" w:type="pct"/>
         <w:tblLook w:val="0420" w:firstRow="1" w:lastRow="0" w:firstColumn="0" w:lastColumn="0" w:noHBand="0" w:noVBand="1"/>
       </w:tblPr>
       <w:tblGrid>
-        <w:gridCol w:w="3649"/>
-        <w:gridCol w:w="3557"/>
-        <w:gridCol w:w="3633"/>
+        <w:gridCol w:w="3651"/>
+        <w:gridCol w:w="3559"/>
         <w:gridCol w:w="3569"/>
         <w:gridCol w:w="3604"/>
-        <w:gridCol w:w="3668"/>
-        <w:gridCol w:w="3668"/>
-        <w:gridCol w:w="3668"/>
+        <w:gridCol w:w="3670"/>
+        <w:gridCol w:w="3670"/>
+        <w:gridCol w:w="3660"/>
       </w:tblGrid>
       <w:tr>
         <w:tc>
           <w:tcPr>
-            <w:tcW w:w="629" w:type="pct"/>
+            <w:tcW w:w="719" w:type="pct"/>
           </w:tcPr>
           <w:p>
             <w:r>
@@ -52,7 +57,7 @@
         </w:tc>
         <w:tc>
           <w:tcPr>
-            <w:tcW w:w="613" w:type="pct"/>
+            <w:tcW w:w="701" w:type="pct"/>
           </w:tcPr>
           <w:p>
             <w:r>
@@ -62,17 +67,7 @@
         </w:tc>
         <w:tc>
           <w:tcPr>
-            <w:tcW w:w="626" w:type="pct"/>
-          </w:tcPr>
-          <w:p>
-            <w:r>
-              <w:t>AI</w:t>
-            </w:r>
-          </w:p>
-        </w:tc>
-        <w:tc>
-          <w:tcPr>
-            <w:tcW w:w="615" w:type="pct"/>
+            <w:tcW w:w="703" w:type="pct"/>
           </w:tcPr>
           <w:p>
             <w:r>
@@ -82,7 +77,7 @@
         </w:tc>
         <w:tc>
           <w:tcPr>
-            <w:tcW w:w="621" w:type="pct"/>
+            <w:tcW w:w="710" w:type="pct"/>
           </w:tcPr>
           <w:p>
             <w:r>
@@ -92,7 +87,7 @@
         </w:tc>
         <w:tc>
           <w:tcPr>
-            <w:tcW w:w="632" w:type="pct"/>
+            <w:tcW w:w="723" w:type="pct"/>
           </w:tcPr>
           <w:p>
             <w:r>
@@ -102,7 +97,7 @@
         </w:tc>
         <w:tc>
           <w:tcPr>
-            <w:tcW w:w="632" w:type="pct"/>
+            <w:tcW w:w="723" w:type="pct"/>
           </w:tcPr>
           <w:p>
             <w:r>
@@ -112,7 +107,7 @@
         </w:tc>
         <w:tc>
           <w:tcPr>
-            <w:tcW w:w="632" w:type="pct"/>
+            <w:tcW w:w="723" w:type="pct"/>
           </w:tcPr>
           <w:p>
             <w:r>
@@ -124,66 +119,59 @@
       <w:tr>
         <w:tc>
           <w:tcPr>
-            <w:tcW w:w="629" w:type="pct"/>
+            <w:tcW w:w="719" w:type="pct"/>
           </w:tcPr>
           <w:p>
             <w:pPr>
               <w:pStyle w:val="CoptIndEnd"/>
             </w:pPr>
-            <w:bookmarkStart w:id="0" w:name="_GoBack" w:colFirst="7" w:colLast="7"/>
-          </w:p>
-        </w:tc>
-        <w:tc>
-          <w:tcPr>
-            <w:tcW w:w="613" w:type="pct"/>
-          </w:tcPr>
-          <w:p>
-            <w:pPr>
-              <w:pStyle w:val="EngIndEnd"/>
-            </w:pPr>
-          </w:p>
-        </w:tc>
-        <w:tc>
-          <w:tcPr>
-            <w:tcW w:w="626" w:type="pct"/>
+          </w:p>
+        </w:tc>
+        <w:tc>
+          <w:tcPr>
+            <w:tcW w:w="701" w:type="pct"/>
+          </w:tcPr>
+          <w:p>
+            <w:pPr>
+              <w:pStyle w:val="EngIndEnd"/>
+            </w:pPr>
+          </w:p>
+        </w:tc>
+        <w:tc>
+          <w:tcPr>
+            <w:tcW w:w="703" w:type="pct"/>
           </w:tcPr>
           <w:p/>
         </w:tc>
         <w:tc>
           <w:tcPr>
-            <w:tcW w:w="615" w:type="pct"/>
+            <w:tcW w:w="710" w:type="pct"/>
           </w:tcPr>
           <w:p/>
         </w:tc>
         <w:tc>
           <w:tcPr>
-            <w:tcW w:w="621" w:type="pct"/>
-          </w:tcPr>
-          <w:p/>
-        </w:tc>
-        <w:tc>
-          <w:tcPr>
-            <w:tcW w:w="632" w:type="pct"/>
-          </w:tcPr>
-          <w:p>
-            <w:pPr>
-              <w:pStyle w:val="EngIndEnd"/>
-            </w:pPr>
-          </w:p>
-        </w:tc>
-        <w:tc>
-          <w:tcPr>
-            <w:tcW w:w="632" w:type="pct"/>
-          </w:tcPr>
-          <w:p>
-            <w:pPr>
-              <w:pStyle w:val="EngIndEnd"/>
-            </w:pPr>
-          </w:p>
-        </w:tc>
-        <w:tc>
-          <w:tcPr>
-            <w:tcW w:w="632" w:type="pct"/>
+            <w:tcW w:w="723" w:type="pct"/>
+          </w:tcPr>
+          <w:p>
+            <w:pPr>
+              <w:pStyle w:val="EngIndEnd"/>
+            </w:pPr>
+          </w:p>
+        </w:tc>
+        <w:tc>
+          <w:tcPr>
+            <w:tcW w:w="723" w:type="pct"/>
+          </w:tcPr>
+          <w:p>
+            <w:pPr>
+              <w:pStyle w:val="EngIndEnd"/>
+            </w:pPr>
+          </w:p>
+        </w:tc>
+        <w:tc>
+          <w:tcPr>
+            <w:tcW w:w="723" w:type="pct"/>
           </w:tcPr>
           <w:p>
             <w:pPr>
@@ -200,11 +188,10 @@
           </w:p>
         </w:tc>
       </w:tr>
-      <w:bookmarkEnd w:id="0"/>
       <w:tr>
         <w:tc>
           <w:tcPr>
-            <w:tcW w:w="629" w:type="pct"/>
+            <w:tcW w:w="719" w:type="pct"/>
           </w:tcPr>
           <w:p>
             <w:pPr>
@@ -214,59 +201,73 @@
         </w:tc>
         <w:tc>
           <w:tcPr>
-            <w:tcW w:w="613" w:type="pct"/>
-          </w:tcPr>
-          <w:p>
-            <w:pPr>
-              <w:pStyle w:val="EngIndEnd"/>
-            </w:pPr>
-          </w:p>
-        </w:tc>
-        <w:tc>
-          <w:tcPr>
-            <w:tcW w:w="626" w:type="pct"/>
-          </w:tcPr>
-          <w:p/>
-        </w:tc>
-        <w:tc>
-          <w:tcPr>
-            <w:tcW w:w="615" w:type="pct"/>
-          </w:tcPr>
-          <w:p/>
-        </w:tc>
-        <w:tc>
-          <w:tcPr>
-            <w:tcW w:w="621" w:type="pct"/>
-          </w:tcPr>
-          <w:p>
-            <w:r>
-              <w:t>When he had altogether drowned Pharaoh in the deep, Moses saith, Unto the Lord let us sing, for gloriously is He glorified.</w:t>
-            </w:r>
-          </w:p>
-        </w:tc>
-        <w:tc>
-          <w:tcPr>
-            <w:tcW w:w="632" w:type="pct"/>
-          </w:tcPr>
-          <w:p>
-            <w:pPr>
-              <w:pStyle w:val="EngIndEnd"/>
-            </w:pPr>
-          </w:p>
-        </w:tc>
-        <w:tc>
-          <w:tcPr>
-            <w:tcW w:w="632" w:type="pct"/>
-          </w:tcPr>
-          <w:p>
-            <w:pPr>
-              <w:pStyle w:val="EngIndEnd"/>
-            </w:pPr>
-          </w:p>
-        </w:tc>
-        <w:tc>
-          <w:tcPr>
-            <w:tcW w:w="632" w:type="pct"/>
+            <w:tcW w:w="701" w:type="pct"/>
+          </w:tcPr>
+          <w:p>
+            <w:pPr>
+              <w:pStyle w:val="EngIndEnd"/>
+            </w:pPr>
+          </w:p>
+        </w:tc>
+        <w:tc>
+          <w:tcPr>
+            <w:tcW w:w="703" w:type="pct"/>
+          </w:tcPr>
+          <w:p>
+            <w:r>
+              <w:t xml:space="preserve">When he had utterly drowned </w:t>
+            </w:r>
+            <w:proofErr w:type="spellStart"/>
+            <w:r>
+              <w:t>Pharoah</w:t>
+            </w:r>
+            <w:proofErr w:type="spellEnd"/>
+            <w:r>
+              <w:t xml:space="preserve"> in the deep, Moses said: To the Lord let us sing, for gloriously is He glorified.</w:t>
+            </w:r>
+          </w:p>
+        </w:tc>
+        <w:tc>
+          <w:tcPr>
+            <w:tcW w:w="710" w:type="pct"/>
+          </w:tcPr>
+          <w:p>
+            <w:r>
+              <w:t xml:space="preserve">When he had altogether drowned Pharaoh in the deep, Moses </w:t>
+            </w:r>
+            <w:proofErr w:type="spellStart"/>
+            <w:r>
+              <w:t>saith</w:t>
+            </w:r>
+            <w:proofErr w:type="spellEnd"/>
+            <w:r>
+              <w:t>, Unto the Lord let us sing, for gloriously is He glorified.</w:t>
+            </w:r>
+          </w:p>
+        </w:tc>
+        <w:tc>
+          <w:tcPr>
+            <w:tcW w:w="723" w:type="pct"/>
+          </w:tcPr>
+          <w:p>
+            <w:pPr>
+              <w:pStyle w:val="EngIndEnd"/>
+            </w:pPr>
+          </w:p>
+        </w:tc>
+        <w:tc>
+          <w:tcPr>
+            <w:tcW w:w="723" w:type="pct"/>
+          </w:tcPr>
+          <w:p>
+            <w:pPr>
+              <w:pStyle w:val="EngIndEnd"/>
+            </w:pPr>
+          </w:p>
+        </w:tc>
+        <w:tc>
+          <w:tcPr>
+            <w:tcW w:w="723" w:type="pct"/>
           </w:tcPr>
           <w:p>
             <w:pPr>
@@ -286,7 +287,7 @@
       <w:tr>
         <w:tc>
           <w:tcPr>
-            <w:tcW w:w="629" w:type="pct"/>
+            <w:tcW w:w="719" w:type="pct"/>
           </w:tcPr>
           <w:p>
             <w:pPr>
@@ -299,29 +300,27 @@
         </w:tc>
         <w:tc>
           <w:tcPr>
-            <w:tcW w:w="613" w:type="pct"/>
-          </w:tcPr>
-          <w:p>
-            <w:pPr>
-              <w:pStyle w:val="EngIndEnd"/>
-            </w:pPr>
-          </w:p>
-        </w:tc>
-        <w:tc>
-          <w:tcPr>
-            <w:tcW w:w="626" w:type="pct"/>
-          </w:tcPr>
-          <w:p/>
-        </w:tc>
-        <w:tc>
-          <w:tcPr>
-            <w:tcW w:w="615" w:type="pct"/>
-          </w:tcPr>
-          <w:p/>
-        </w:tc>
-        <w:tc>
-          <w:tcPr>
-            <w:tcW w:w="621" w:type="pct"/>
+            <w:tcW w:w="701" w:type="pct"/>
+          </w:tcPr>
+          <w:p>
+            <w:pPr>
+              <w:pStyle w:val="EngIndEnd"/>
+            </w:pPr>
+          </w:p>
+        </w:tc>
+        <w:tc>
+          <w:tcPr>
+            <w:tcW w:w="703" w:type="pct"/>
+          </w:tcPr>
+          <w:p>
+            <w:r>
+              <w:t>Let us sing to the Lord, for gloriously is He glorified; horse and rider hath He hurled into the sea.</w:t>
+            </w:r>
+          </w:p>
+        </w:tc>
+        <w:tc>
+          <w:tcPr>
+            <w:tcW w:w="710" w:type="pct"/>
           </w:tcPr>
           <w:p>
             <w:r>
@@ -331,27 +330,49 @@
         </w:tc>
         <w:tc>
           <w:tcPr>
-            <w:tcW w:w="632" w:type="pct"/>
-          </w:tcPr>
-          <w:p>
-            <w:pPr>
-              <w:pStyle w:val="EngIndEnd"/>
-            </w:pPr>
-          </w:p>
-        </w:tc>
-        <w:tc>
-          <w:tcPr>
-            <w:tcW w:w="632" w:type="pct"/>
-          </w:tcPr>
-          <w:p>
-            <w:pPr>
-              <w:pStyle w:val="EngIndEnd"/>
-            </w:pPr>
-          </w:p>
-        </w:tc>
-        <w:tc>
-          <w:tcPr>
-            <w:tcW w:w="632" w:type="pct"/>
+            <w:tcW w:w="723" w:type="pct"/>
+          </w:tcPr>
+          <w:p>
+            <w:pPr>
+              <w:pStyle w:val="EngIndEnd"/>
+            </w:pPr>
+            <w:r>
+              <w:t xml:space="preserve">Then </w:t>
+            </w:r>
+            <w:proofErr w:type="spellStart"/>
+            <w:r>
+              <w:t>Moyses</w:t>
+            </w:r>
+            <w:proofErr w:type="spellEnd"/>
+            <w:r>
+              <w:t xml:space="preserve"> and the sons of Israel sang this song to God and spoke, saying,</w:t>
+            </w:r>
+          </w:p>
+          <w:p>
+            <w:pPr>
+              <w:pStyle w:val="EngIndEnd"/>
+            </w:pPr>
+            <w:r>
+              <w:t>“Let us sing to the Lord, for gloriously he has glorified himself;</w:t>
+            </w:r>
+          </w:p>
+        </w:tc>
+        <w:tc>
+          <w:tcPr>
+            <w:tcW w:w="723" w:type="pct"/>
+          </w:tcPr>
+          <w:p>
+            <w:pPr>
+              <w:pStyle w:val="EngIndEnd"/>
+            </w:pPr>
+            <w:r>
+              <w:t>Then sang Moses and the children of Israel this song to God, and spoke, saying, Let us sing to the Lord, for he is very greatly glorified:</w:t>
+            </w:r>
+          </w:p>
+        </w:tc>
+        <w:tc>
+          <w:tcPr>
+            <w:tcW w:w="723" w:type="pct"/>
           </w:tcPr>
           <w:p>
             <w:pPr>
@@ -387,7 +408,7 @@
       <w:tr>
         <w:tc>
           <w:tcPr>
-            <w:tcW w:w="629" w:type="pct"/>
+            <w:tcW w:w="719" w:type="pct"/>
           </w:tcPr>
           <w:p>
             <w:pPr>
@@ -400,29 +421,27 @@
         </w:tc>
         <w:tc>
           <w:tcPr>
-            <w:tcW w:w="613" w:type="pct"/>
-          </w:tcPr>
-          <w:p>
-            <w:pPr>
-              <w:pStyle w:val="EngIndEnd"/>
-            </w:pPr>
-          </w:p>
-        </w:tc>
-        <w:tc>
-          <w:tcPr>
-            <w:tcW w:w="626" w:type="pct"/>
-          </w:tcPr>
-          <w:p/>
-        </w:tc>
-        <w:tc>
-          <w:tcPr>
-            <w:tcW w:w="615" w:type="pct"/>
-          </w:tcPr>
-          <w:p/>
-        </w:tc>
-        <w:tc>
-          <w:tcPr>
-            <w:tcW w:w="621" w:type="pct"/>
+            <w:tcW w:w="701" w:type="pct"/>
+          </w:tcPr>
+          <w:p>
+            <w:pPr>
+              <w:pStyle w:val="EngIndEnd"/>
+            </w:pPr>
+          </w:p>
+        </w:tc>
+        <w:tc>
+          <w:tcPr>
+            <w:tcW w:w="703" w:type="pct"/>
+          </w:tcPr>
+          <w:p>
+            <w:r>
+              <w:t>A helper and protector was He unto me for salvation.</w:t>
+            </w:r>
+          </w:p>
+        </w:tc>
+        <w:tc>
+          <w:tcPr>
+            <w:tcW w:w="710" w:type="pct"/>
           </w:tcPr>
           <w:p>
             <w:r>
@@ -432,27 +451,42 @@
         </w:tc>
         <w:tc>
           <w:tcPr>
-            <w:tcW w:w="632" w:type="pct"/>
-          </w:tcPr>
-          <w:p>
-            <w:pPr>
-              <w:pStyle w:val="EngIndEnd"/>
-            </w:pPr>
-          </w:p>
-        </w:tc>
-        <w:tc>
-          <w:tcPr>
-            <w:tcW w:w="632" w:type="pct"/>
-          </w:tcPr>
-          <w:p>
-            <w:pPr>
-              <w:pStyle w:val="EngIndEnd"/>
-            </w:pPr>
-          </w:p>
-        </w:tc>
-        <w:tc>
-          <w:tcPr>
-            <w:tcW w:w="632" w:type="pct"/>
+            <w:tcW w:w="723" w:type="pct"/>
+          </w:tcPr>
+          <w:p>
+            <w:pPr>
+              <w:pStyle w:val="EngIndEnd"/>
+            </w:pPr>
+            <w:r>
+              <w:t>horse and rider he threw into the sea.</w:t>
+            </w:r>
+          </w:p>
+          <w:p>
+            <w:pPr>
+              <w:pStyle w:val="EngIndEnd"/>
+              <w:ind w:firstLine="0"/>
+            </w:pPr>
+            <w:r>
+              <w:t>Helper and defender he has become to me, for deliverance;</w:t>
+            </w:r>
+          </w:p>
+        </w:tc>
+        <w:tc>
+          <w:tcPr>
+            <w:tcW w:w="723" w:type="pct"/>
+          </w:tcPr>
+          <w:p>
+            <w:pPr>
+              <w:pStyle w:val="EngIndEnd"/>
+            </w:pPr>
+            <w:r>
+              <w:t>horse and rider he has thrown into the sea. 2 He was to me a helper and protector for salvation:</w:t>
+            </w:r>
+          </w:p>
+        </w:tc>
+        <w:tc>
+          <w:tcPr>
+            <w:tcW w:w="723" w:type="pct"/>
           </w:tcPr>
           <w:p>
             <w:pPr>
@@ -483,7 +517,7 @@
       <w:tr>
         <w:tc>
           <w:tcPr>
-            <w:tcW w:w="629" w:type="pct"/>
+            <w:tcW w:w="719" w:type="pct"/>
           </w:tcPr>
           <w:p>
             <w:pPr>
@@ -492,17 +526,17 @@
             <w:r>
               <w:t xml:space="preserve">This is my God, I will </w:t>
             </w:r>
-            <w:commentRangeStart w:id="1"/>
+            <w:commentRangeStart w:id="0"/>
             <w:r>
               <w:t>glorify Him</w:t>
             </w:r>
-            <w:commentRangeEnd w:id="1"/>
+            <w:commentRangeEnd w:id="0"/>
             <w:r>
               <w:rPr>
                 <w:rStyle w:val="CommentReference"/>
                 <w:lang w:val="en-CA"/>
               </w:rPr>
-              <w:commentReference w:id="1"/>
+              <w:commentReference w:id="0"/>
             </w:r>
             <w:r>
               <w:t>, the God of my fathers, and I will exalt Him.</w:t>
@@ -511,29 +545,35 @@
         </w:tc>
         <w:tc>
           <w:tcPr>
-            <w:tcW w:w="613" w:type="pct"/>
-          </w:tcPr>
-          <w:p>
-            <w:pPr>
-              <w:pStyle w:val="EngIndEnd"/>
-            </w:pPr>
-          </w:p>
-        </w:tc>
-        <w:tc>
-          <w:tcPr>
-            <w:tcW w:w="626" w:type="pct"/>
-          </w:tcPr>
-          <w:p/>
-        </w:tc>
-        <w:tc>
-          <w:tcPr>
-            <w:tcW w:w="615" w:type="pct"/>
-          </w:tcPr>
-          <w:p/>
-        </w:tc>
-        <w:tc>
-          <w:tcPr>
-            <w:tcW w:w="621" w:type="pct"/>
+            <w:tcW w:w="701" w:type="pct"/>
+          </w:tcPr>
+          <w:p>
+            <w:pPr>
+              <w:pStyle w:val="EngIndEnd"/>
+            </w:pPr>
+          </w:p>
+        </w:tc>
+        <w:tc>
+          <w:tcPr>
+            <w:tcW w:w="703" w:type="pct"/>
+          </w:tcPr>
+          <w:p>
+            <w:r>
+              <w:t xml:space="preserve">This is my God, and I will glorify Him; the God of my father, and I will exalt </w:t>
+            </w:r>
+            <w:proofErr w:type="spellStart"/>
+            <w:r>
+              <w:t>Him</w:t>
+            </w:r>
+            <w:proofErr w:type="spellEnd"/>
+            <w:r>
+              <w:t>.</w:t>
+            </w:r>
+          </w:p>
+        </w:tc>
+        <w:tc>
+          <w:tcPr>
+            <w:tcW w:w="710" w:type="pct"/>
           </w:tcPr>
           <w:p>
             <w:r>
@@ -543,27 +583,46 @@
         </w:tc>
         <w:tc>
           <w:tcPr>
-            <w:tcW w:w="632" w:type="pct"/>
-          </w:tcPr>
-          <w:p>
-            <w:pPr>
-              <w:pStyle w:val="EngIndEnd"/>
-            </w:pPr>
-          </w:p>
-        </w:tc>
-        <w:tc>
-          <w:tcPr>
-            <w:tcW w:w="632" w:type="pct"/>
-          </w:tcPr>
-          <w:p>
-            <w:pPr>
-              <w:pStyle w:val="EngIndEnd"/>
-            </w:pPr>
-          </w:p>
-        </w:tc>
-        <w:tc>
-          <w:tcPr>
-            <w:tcW w:w="632" w:type="pct"/>
+            <w:tcW w:w="723" w:type="pct"/>
+          </w:tcPr>
+          <w:p>
+            <w:pPr>
+              <w:pStyle w:val="EngIndEnd"/>
+            </w:pPr>
+            <w:r>
+              <w:t>this is my God, and I will glorify him;</w:t>
+            </w:r>
+          </w:p>
+          <w:p>
+            <w:pPr>
+              <w:pStyle w:val="EngIndEnd"/>
+            </w:pPr>
+            <w:r>
+              <w:t xml:space="preserve">my father’s God, and I will exalt </w:t>
+            </w:r>
+            <w:r>
+              <w:lastRenderedPageBreak/>
+              <w:t>him.</w:t>
+            </w:r>
+          </w:p>
+        </w:tc>
+        <w:tc>
+          <w:tcPr>
+            <w:tcW w:w="723" w:type="pct"/>
+          </w:tcPr>
+          <w:p>
+            <w:pPr>
+              <w:pStyle w:val="EngIndEnd"/>
+            </w:pPr>
+            <w:r>
+              <w:lastRenderedPageBreak/>
+              <w:t>this is my God and I will glorify him; my father’s God, and I will exalt him.</w:t>
+            </w:r>
+          </w:p>
+        </w:tc>
+        <w:tc>
+          <w:tcPr>
+            <w:tcW w:w="723" w:type="pct"/>
           </w:tcPr>
           <w:p>
             <w:pPr>
@@ -594,100 +653,158 @@
       <w:tr>
         <w:tc>
           <w:tcPr>
-            <w:tcW w:w="629" w:type="pct"/>
+            <w:tcW w:w="719" w:type="pct"/>
           </w:tcPr>
           <w:p>
             <w:pPr>
               <w:pStyle w:val="CoptIndEnd"/>
             </w:pPr>
             <w:r>
+              <w:lastRenderedPageBreak/>
               <w:t xml:space="preserve">The Lord, </w:t>
             </w:r>
-            <w:commentRangeStart w:id="2"/>
+            <w:commentRangeStart w:id="1"/>
             <w:r>
               <w:t xml:space="preserve">when he shatters </w:t>
             </w:r>
-            <w:commentRangeEnd w:id="2"/>
+            <w:commentRangeEnd w:id="1"/>
             <w:r>
               <w:rPr>
                 <w:rStyle w:val="CommentReference"/>
                 <w:lang w:val="en-CA"/>
               </w:rPr>
-              <w:commentReference w:id="2"/>
-            </w:r>
-            <w:r>
-              <w:t xml:space="preserve">wars, the Lord is his Name. Pharaoh's </w:t>
-            </w:r>
-            <w:r>
-              <w:lastRenderedPageBreak/>
-              <w:t>chariots and all his host has he cast into the sea.</w:t>
-            </w:r>
-          </w:p>
-        </w:tc>
-        <w:tc>
-          <w:tcPr>
-            <w:tcW w:w="613" w:type="pct"/>
-          </w:tcPr>
-          <w:p>
-            <w:pPr>
-              <w:pStyle w:val="EngIndEnd"/>
-            </w:pPr>
-          </w:p>
-        </w:tc>
-        <w:tc>
-          <w:tcPr>
-            <w:tcW w:w="626" w:type="pct"/>
-          </w:tcPr>
-          <w:p/>
-        </w:tc>
-        <w:tc>
-          <w:tcPr>
-            <w:tcW w:w="615" w:type="pct"/>
-          </w:tcPr>
-          <w:p/>
-        </w:tc>
-        <w:tc>
-          <w:tcPr>
-            <w:tcW w:w="621" w:type="pct"/>
-          </w:tcPr>
-          <w:p>
-            <w:r>
-              <w:t>The Lord who crusheth battles; LORD is His Name.</w:t>
-            </w:r>
-          </w:p>
-          <w:p>
-            <w:r>
-              <w:t xml:space="preserve">Pharaoh’s chariots and his host hath </w:t>
-            </w:r>
-            <w:r>
-              <w:lastRenderedPageBreak/>
-              <w:t>He cast into the sea;</w:t>
-            </w:r>
-          </w:p>
-        </w:tc>
-        <w:tc>
-          <w:tcPr>
-            <w:tcW w:w="632" w:type="pct"/>
-          </w:tcPr>
-          <w:p>
-            <w:pPr>
-              <w:pStyle w:val="EngIndEnd"/>
-            </w:pPr>
-          </w:p>
-        </w:tc>
-        <w:tc>
-          <w:tcPr>
-            <w:tcW w:w="632" w:type="pct"/>
-          </w:tcPr>
-          <w:p>
-            <w:pPr>
-              <w:pStyle w:val="EngIndEnd"/>
-            </w:pPr>
-          </w:p>
-        </w:tc>
-        <w:tc>
-          <w:tcPr>
-            <w:tcW w:w="632" w:type="pct"/>
+              <w:commentReference w:id="1"/>
+            </w:r>
+            <w:r>
+              <w:t>wars, the Lord is his Name. Pharaoh's chariots and all his host has he cast into the sea.</w:t>
+            </w:r>
+          </w:p>
+        </w:tc>
+        <w:tc>
+          <w:tcPr>
+            <w:tcW w:w="701" w:type="pct"/>
+          </w:tcPr>
+          <w:p>
+            <w:pPr>
+              <w:pStyle w:val="EngIndEnd"/>
+            </w:pPr>
+          </w:p>
+        </w:tc>
+        <w:tc>
+          <w:tcPr>
+            <w:tcW w:w="703" w:type="pct"/>
+          </w:tcPr>
+          <w:p>
+            <w:r>
+              <w:t>The Lord quenching wars, Lord is His Name.</w:t>
+            </w:r>
+          </w:p>
+          <w:p>
+            <w:r>
+              <w:t xml:space="preserve">The chariots of Pharaoh and his </w:t>
+            </w:r>
+            <w:proofErr w:type="spellStart"/>
+            <w:r>
+              <w:t>hots</w:t>
+            </w:r>
+            <w:proofErr w:type="spellEnd"/>
+            <w:r>
+              <w:t xml:space="preserve"> He hurled into the sea;</w:t>
+            </w:r>
+          </w:p>
+        </w:tc>
+        <w:tc>
+          <w:tcPr>
+            <w:tcW w:w="710" w:type="pct"/>
+          </w:tcPr>
+          <w:p>
+            <w:r>
+              <w:t xml:space="preserve">The Lord who </w:t>
+            </w:r>
+            <w:proofErr w:type="spellStart"/>
+            <w:r>
+              <w:t>crusheth</w:t>
+            </w:r>
+            <w:proofErr w:type="spellEnd"/>
+            <w:r>
+              <w:t xml:space="preserve"> battles; LORD is His Name.</w:t>
+            </w:r>
+          </w:p>
+          <w:p>
+            <w:r>
+              <w:t>Pharaoh’s chariots and his host hath He cast into the sea;</w:t>
+            </w:r>
+          </w:p>
+        </w:tc>
+        <w:tc>
+          <w:tcPr>
+            <w:tcW w:w="723" w:type="pct"/>
+          </w:tcPr>
+          <w:p>
+            <w:pPr>
+              <w:pStyle w:val="EngIndEnd"/>
+            </w:pPr>
+            <w:r>
+              <w:t>The Lord, when he shatters wars,</w:t>
+            </w:r>
+          </w:p>
+          <w:p>
+            <w:pPr>
+              <w:pStyle w:val="EngIndEnd"/>
+            </w:pPr>
+            <w:r>
+              <w:t>The Lord is his name.</w:t>
+            </w:r>
+          </w:p>
+          <w:p>
+            <w:pPr>
+              <w:pStyle w:val="EngIndEnd"/>
+            </w:pPr>
+            <w:r>
+              <w:t xml:space="preserve">“The chariots of </w:t>
+            </w:r>
+            <w:proofErr w:type="spellStart"/>
+            <w:r>
+              <w:t>Pharao</w:t>
+            </w:r>
+            <w:proofErr w:type="spellEnd"/>
+            <w:r>
+              <w:t xml:space="preserve"> and his host he threw into the sea;</w:t>
+            </w:r>
+          </w:p>
+        </w:tc>
+        <w:tc>
+          <w:tcPr>
+            <w:tcW w:w="723" w:type="pct"/>
+          </w:tcPr>
+          <w:p>
+            <w:pPr>
+              <w:pStyle w:val="EngIndEnd"/>
+            </w:pPr>
+            <w:r>
+              <w:t xml:space="preserve">The Lord bringing wars to </w:t>
+            </w:r>
+            <w:proofErr w:type="spellStart"/>
+            <w:r>
+              <w:t>nought</w:t>
+            </w:r>
+            <w:proofErr w:type="spellEnd"/>
+            <w:r>
+              <w:t xml:space="preserve">, the Lord is his name. 4 He has cast the chariots of </w:t>
+            </w:r>
+            <w:proofErr w:type="spellStart"/>
+            <w:r>
+              <w:t>Pharao</w:t>
+            </w:r>
+            <w:proofErr w:type="spellEnd"/>
+            <w:r>
+              <w:t xml:space="preserve"> and his host into the sea,</w:t>
+            </w:r>
+          </w:p>
+        </w:tc>
+        <w:tc>
+          <w:tcPr>
+            <w:tcW w:w="723" w:type="pct"/>
           </w:tcPr>
           <w:p>
             <w:pPr>
@@ -702,7 +819,6 @@
               <w:pStyle w:val="EngIndEnd"/>
             </w:pPr>
             <w:r>
-              <w:lastRenderedPageBreak/>
               <w:t>The Lord is His name.</w:t>
             </w:r>
           </w:p>
@@ -727,19 +843,33 @@
       <w:tr>
         <w:tc>
           <w:tcPr>
-            <w:tcW w:w="629" w:type="pct"/>
+            <w:tcW w:w="719" w:type="pct"/>
           </w:tcPr>
           <w:p>
             <w:pPr>
               <w:pStyle w:val="CoptIndEnd"/>
             </w:pPr>
             <w:r>
-              <w:lastRenderedPageBreak/>
               <w:t xml:space="preserve">The </w:t>
             </w:r>
+            <w:commentRangeStart w:id="2"/>
+            <w:r>
+              <w:t xml:space="preserve">chosen </w:t>
+            </w:r>
+            <w:commentRangeEnd w:id="2"/>
+            <w:r>
+              <w:rPr>
+                <w:rStyle w:val="CommentReference"/>
+                <w:lang w:val="en-CA"/>
+              </w:rPr>
+              <w:commentReference w:id="2"/>
+            </w:r>
+            <w:r>
+              <w:t xml:space="preserve">mounted </w:t>
+            </w:r>
             <w:commentRangeStart w:id="3"/>
             <w:r>
-              <w:t xml:space="preserve">chosen </w:t>
+              <w:t xml:space="preserve">captains </w:t>
             </w:r>
             <w:commentRangeEnd w:id="3"/>
             <w:r>
@@ -750,50 +880,33 @@
               <w:commentReference w:id="3"/>
             </w:r>
             <w:r>
-              <w:t xml:space="preserve">mounted </w:t>
-            </w:r>
-            <w:commentRangeStart w:id="4"/>
-            <w:r>
-              <w:t xml:space="preserve">captains </w:t>
-            </w:r>
-            <w:commentRangeEnd w:id="4"/>
-            <w:r>
-              <w:rPr>
-                <w:rStyle w:val="CommentReference"/>
-                <w:lang w:val="en-CA"/>
-              </w:rPr>
-              <w:commentReference w:id="4"/>
-            </w:r>
-            <w:r>
               <w:t>He drowned in the Red Sea.</w:t>
             </w:r>
           </w:p>
         </w:tc>
         <w:tc>
           <w:tcPr>
-            <w:tcW w:w="613" w:type="pct"/>
-          </w:tcPr>
-          <w:p>
-            <w:pPr>
-              <w:pStyle w:val="EngIndEnd"/>
-            </w:pPr>
-          </w:p>
-        </w:tc>
-        <w:tc>
-          <w:tcPr>
-            <w:tcW w:w="626" w:type="pct"/>
-          </w:tcPr>
-          <w:p/>
-        </w:tc>
-        <w:tc>
-          <w:tcPr>
-            <w:tcW w:w="615" w:type="pct"/>
-          </w:tcPr>
-          <w:p/>
-        </w:tc>
-        <w:tc>
-          <w:tcPr>
-            <w:tcW w:w="621" w:type="pct"/>
+            <w:tcW w:w="701" w:type="pct"/>
+          </w:tcPr>
+          <w:p>
+            <w:pPr>
+              <w:pStyle w:val="EngIndEnd"/>
+            </w:pPr>
+          </w:p>
+        </w:tc>
+        <w:tc>
+          <w:tcPr>
+            <w:tcW w:w="703" w:type="pct"/>
+          </w:tcPr>
+          <w:p>
+            <w:r>
+              <w:t>the chosen mounted captains He plunged into the Red Sea.</w:t>
+            </w:r>
+          </w:p>
+        </w:tc>
+        <w:tc>
+          <w:tcPr>
+            <w:tcW w:w="710" w:type="pct"/>
           </w:tcPr>
           <w:p>
             <w:r>
@@ -803,27 +916,33 @@
         </w:tc>
         <w:tc>
           <w:tcPr>
-            <w:tcW w:w="632" w:type="pct"/>
-          </w:tcPr>
-          <w:p>
-            <w:pPr>
-              <w:pStyle w:val="EngIndEnd"/>
-            </w:pPr>
-          </w:p>
-        </w:tc>
-        <w:tc>
-          <w:tcPr>
-            <w:tcW w:w="632" w:type="pct"/>
-          </w:tcPr>
-          <w:p>
-            <w:pPr>
-              <w:pStyle w:val="EngIndEnd"/>
-            </w:pPr>
-          </w:p>
-        </w:tc>
-        <w:tc>
-          <w:tcPr>
-            <w:tcW w:w="632" w:type="pct"/>
+            <w:tcW w:w="723" w:type="pct"/>
+          </w:tcPr>
+          <w:p>
+            <w:pPr>
+              <w:pStyle w:val="EngIndEnd"/>
+            </w:pPr>
+            <w:r>
+              <w:t>Choice riders, third-ranked officers, he drowned in the Red Sea.</w:t>
+            </w:r>
+          </w:p>
+        </w:tc>
+        <w:tc>
+          <w:tcPr>
+            <w:tcW w:w="723" w:type="pct"/>
+          </w:tcPr>
+          <w:p>
+            <w:pPr>
+              <w:pStyle w:val="EngIndEnd"/>
+            </w:pPr>
+            <w:r>
+              <w:t>the chosen mounted captains: they were swallowed up in the Red Sea.</w:t>
+            </w:r>
+          </w:p>
+        </w:tc>
+        <w:tc>
+          <w:tcPr>
+            <w:tcW w:w="723" w:type="pct"/>
           </w:tcPr>
           <w:p>
             <w:pPr>
@@ -846,7 +965,7 @@
       <w:tr>
         <w:tc>
           <w:tcPr>
-            <w:tcW w:w="629" w:type="pct"/>
+            <w:tcW w:w="719" w:type="pct"/>
           </w:tcPr>
           <w:p>
             <w:pPr>
@@ -859,29 +978,27 @@
         </w:tc>
         <w:tc>
           <w:tcPr>
-            <w:tcW w:w="613" w:type="pct"/>
-          </w:tcPr>
-          <w:p>
-            <w:pPr>
-              <w:pStyle w:val="EngIndEnd"/>
-            </w:pPr>
-          </w:p>
-        </w:tc>
-        <w:tc>
-          <w:tcPr>
-            <w:tcW w:w="626" w:type="pct"/>
-          </w:tcPr>
-          <w:p/>
-        </w:tc>
-        <w:tc>
-          <w:tcPr>
-            <w:tcW w:w="615" w:type="pct"/>
-          </w:tcPr>
-          <w:p/>
-        </w:tc>
-        <w:tc>
-          <w:tcPr>
-            <w:tcW w:w="621" w:type="pct"/>
+            <w:tcW w:w="701" w:type="pct"/>
+          </w:tcPr>
+          <w:p>
+            <w:pPr>
+              <w:pStyle w:val="EngIndEnd"/>
+            </w:pPr>
+          </w:p>
+        </w:tc>
+        <w:tc>
+          <w:tcPr>
+            <w:tcW w:w="703" w:type="pct"/>
+          </w:tcPr>
+          <w:p>
+            <w:r>
+              <w:t>With the open sea He covered them; they sank into the deep like a stone.</w:t>
+            </w:r>
+          </w:p>
+        </w:tc>
+        <w:tc>
+          <w:tcPr>
+            <w:tcW w:w="710" w:type="pct"/>
           </w:tcPr>
           <w:p>
             <w:r>
@@ -891,27 +1008,41 @@
         </w:tc>
         <w:tc>
           <w:tcPr>
-            <w:tcW w:w="632" w:type="pct"/>
-          </w:tcPr>
-          <w:p>
-            <w:pPr>
-              <w:pStyle w:val="EngIndEnd"/>
-            </w:pPr>
-          </w:p>
-        </w:tc>
-        <w:tc>
-          <w:tcPr>
-            <w:tcW w:w="632" w:type="pct"/>
-          </w:tcPr>
-          <w:p>
-            <w:pPr>
-              <w:pStyle w:val="EngIndEnd"/>
-            </w:pPr>
-          </w:p>
-        </w:tc>
-        <w:tc>
-          <w:tcPr>
-            <w:tcW w:w="632" w:type="pct"/>
+            <w:tcW w:w="723" w:type="pct"/>
+          </w:tcPr>
+          <w:p>
+            <w:pPr>
+              <w:pStyle w:val="EngIndEnd"/>
+            </w:pPr>
+            <w:r>
+              <w:t>With open sea he covered them;</w:t>
+            </w:r>
+          </w:p>
+          <w:p>
+            <w:pPr>
+              <w:pStyle w:val="EngIndEnd"/>
+            </w:pPr>
+            <w:r>
+              <w:t>they sank down into the deep like  stone.</w:t>
+            </w:r>
+          </w:p>
+        </w:tc>
+        <w:tc>
+          <w:tcPr>
+            <w:tcW w:w="723" w:type="pct"/>
+          </w:tcPr>
+          <w:p>
+            <w:pPr>
+              <w:pStyle w:val="EngIndEnd"/>
+            </w:pPr>
+            <w:r>
+              <w:t>He covered them with the sea: they sank to the depth like a stone.</w:t>
+            </w:r>
+          </w:p>
+        </w:tc>
+        <w:tc>
+          <w:tcPr>
+            <w:tcW w:w="723" w:type="pct"/>
           </w:tcPr>
           <w:p>
             <w:pPr>
@@ -942,7 +1073,7 @@
       <w:tr>
         <w:tc>
           <w:tcPr>
-            <w:tcW w:w="629" w:type="pct"/>
+            <w:tcW w:w="719" w:type="pct"/>
           </w:tcPr>
           <w:p>
             <w:pPr>
@@ -951,9 +1082,24 @@
             <w:r>
               <w:t xml:space="preserve">Your right hand, O Lord, </w:t>
             </w:r>
+            <w:commentRangeStart w:id="4"/>
+            <w:r>
+              <w:t xml:space="preserve">was </w:t>
+            </w:r>
+            <w:commentRangeEnd w:id="4"/>
+            <w:r>
+              <w:rPr>
+                <w:rStyle w:val="CommentReference"/>
+                <w:lang w:val="en-CA"/>
+              </w:rPr>
+              <w:commentReference w:id="4"/>
+            </w:r>
+            <w:r>
+              <w:t xml:space="preserve">glorified in power. Your right hand, O Lord, </w:t>
+            </w:r>
             <w:commentRangeStart w:id="5"/>
             <w:r>
-              <w:t xml:space="preserve">was </w:t>
+              <w:t xml:space="preserve">crushed </w:t>
             </w:r>
             <w:commentRangeEnd w:id="5"/>
             <w:r>
@@ -964,50 +1110,33 @@
               <w:commentReference w:id="5"/>
             </w:r>
             <w:r>
-              <w:t xml:space="preserve">glorified in power. Your right hand, O Lord, </w:t>
-            </w:r>
-            <w:commentRangeStart w:id="6"/>
-            <w:r>
-              <w:t xml:space="preserve">crushed </w:t>
-            </w:r>
-            <w:commentRangeEnd w:id="6"/>
-            <w:r>
-              <w:rPr>
-                <w:rStyle w:val="CommentReference"/>
-                <w:lang w:val="en-CA"/>
-              </w:rPr>
-              <w:commentReference w:id="6"/>
-            </w:r>
-            <w:r>
               <w:t>Your enemies.</w:t>
             </w:r>
           </w:p>
         </w:tc>
         <w:tc>
           <w:tcPr>
-            <w:tcW w:w="613" w:type="pct"/>
-          </w:tcPr>
-          <w:p>
-            <w:pPr>
-              <w:pStyle w:val="EngIndEnd"/>
-            </w:pPr>
-          </w:p>
-        </w:tc>
-        <w:tc>
-          <w:tcPr>
-            <w:tcW w:w="626" w:type="pct"/>
-          </w:tcPr>
-          <w:p/>
-        </w:tc>
-        <w:tc>
-          <w:tcPr>
-            <w:tcW w:w="615" w:type="pct"/>
-          </w:tcPr>
-          <w:p/>
-        </w:tc>
-        <w:tc>
-          <w:tcPr>
-            <w:tcW w:w="621" w:type="pct"/>
+            <w:tcW w:w="701" w:type="pct"/>
+          </w:tcPr>
+          <w:p>
+            <w:pPr>
+              <w:pStyle w:val="EngIndEnd"/>
+            </w:pPr>
+          </w:p>
+        </w:tc>
+        <w:tc>
+          <w:tcPr>
+            <w:tcW w:w="703" w:type="pct"/>
+          </w:tcPr>
+          <w:p>
+            <w:r>
+              <w:t xml:space="preserve">Thy right hand, O Lord, is glorified in strength; Thy right hand, O Lord, hath shattered enemies, </w:t>
+            </w:r>
+          </w:p>
+        </w:tc>
+        <w:tc>
+          <w:tcPr>
+            <w:tcW w:w="710" w:type="pct"/>
           </w:tcPr>
           <w:p>
             <w:r>
@@ -1017,27 +1146,41 @@
         </w:tc>
         <w:tc>
           <w:tcPr>
-            <w:tcW w:w="632" w:type="pct"/>
-          </w:tcPr>
-          <w:p>
-            <w:pPr>
-              <w:pStyle w:val="EngIndEnd"/>
-            </w:pPr>
-          </w:p>
-        </w:tc>
-        <w:tc>
-          <w:tcPr>
-            <w:tcW w:w="632" w:type="pct"/>
-          </w:tcPr>
-          <w:p>
-            <w:pPr>
-              <w:pStyle w:val="EngIndEnd"/>
-            </w:pPr>
-          </w:p>
-        </w:tc>
-        <w:tc>
-          <w:tcPr>
-            <w:tcW w:w="632" w:type="pct"/>
+            <w:tcW w:w="723" w:type="pct"/>
+          </w:tcPr>
+          <w:p>
+            <w:pPr>
+              <w:pStyle w:val="EngIndEnd"/>
+            </w:pPr>
+            <w:r>
+              <w:t>Your right hand, O Lord, has been glorified in power;</w:t>
+            </w:r>
+          </w:p>
+          <w:p>
+            <w:pPr>
+              <w:pStyle w:val="EngIndEnd"/>
+            </w:pPr>
+            <w:r>
+              <w:t>your right hand, O Lord, crushed enemies.</w:t>
+            </w:r>
+          </w:p>
+        </w:tc>
+        <w:tc>
+          <w:tcPr>
+            <w:tcW w:w="723" w:type="pct"/>
+          </w:tcPr>
+          <w:p>
+            <w:pPr>
+              <w:pStyle w:val="EngIndEnd"/>
+            </w:pPr>
+            <w:r>
+              <w:t>Thy right hand, O God, has been glorified in strength; thy right hand, O God, has broken the enemies.</w:t>
+            </w:r>
+          </w:p>
+        </w:tc>
+        <w:tc>
+          <w:tcPr>
+            <w:tcW w:w="723" w:type="pct"/>
           </w:tcPr>
           <w:p>
             <w:pPr>
@@ -1068,7 +1211,7 @@
       <w:tr>
         <w:tc>
           <w:tcPr>
-            <w:tcW w:w="629" w:type="pct"/>
+            <w:tcW w:w="719" w:type="pct"/>
           </w:tcPr>
           <w:p>
             <w:pPr>
@@ -1077,9 +1220,21 @@
             <w:r>
               <w:t xml:space="preserve">In the abundance of Your glory you </w:t>
             </w:r>
+            <w:commentRangeStart w:id="6"/>
+            <w:r>
+              <w:t xml:space="preserve">shattered </w:t>
+            </w:r>
+            <w:commentRangeEnd w:id="6"/>
+            <w:r>
+              <w:rPr>
+                <w:rStyle w:val="CommentReference"/>
+                <w:lang w:val="en-CA"/>
+              </w:rPr>
+              <w:commentReference w:id="6"/>
+            </w:r>
             <w:commentRangeStart w:id="7"/>
             <w:r>
-              <w:t xml:space="preserve">shattered </w:t>
+              <w:t>Your enemies</w:t>
             </w:r>
             <w:commentRangeEnd w:id="7"/>
             <w:r>
@@ -1089,9 +1244,12 @@
               </w:rPr>
               <w:commentReference w:id="7"/>
             </w:r>
+            <w:r>
+              <w:t xml:space="preserve">; You </w:t>
+            </w:r>
             <w:commentRangeStart w:id="8"/>
             <w:r>
-              <w:t>Your enemies</w:t>
+              <w:t xml:space="preserve">sent </w:t>
             </w:r>
             <w:commentRangeEnd w:id="8"/>
             <w:r>
@@ -1102,50 +1260,50 @@
               <w:commentReference w:id="8"/>
             </w:r>
             <w:r>
-              <w:t xml:space="preserve">; You </w:t>
-            </w:r>
-            <w:commentRangeStart w:id="9"/>
-            <w:r>
-              <w:t xml:space="preserve">sent </w:t>
-            </w:r>
-            <w:commentRangeEnd w:id="9"/>
-            <w:r>
-              <w:rPr>
-                <w:rStyle w:val="CommentReference"/>
-                <w:lang w:val="en-CA"/>
-              </w:rPr>
-              <w:commentReference w:id="9"/>
-            </w:r>
-            <w:r>
               <w:t>your wrath, and it consumed them as stubble.</w:t>
             </w:r>
           </w:p>
         </w:tc>
         <w:tc>
           <w:tcPr>
-            <w:tcW w:w="613" w:type="pct"/>
-          </w:tcPr>
-          <w:p>
-            <w:pPr>
-              <w:pStyle w:val="EngIndEnd"/>
-            </w:pPr>
-          </w:p>
-        </w:tc>
-        <w:tc>
-          <w:tcPr>
-            <w:tcW w:w="626" w:type="pct"/>
-          </w:tcPr>
+            <w:tcW w:w="701" w:type="pct"/>
+          </w:tcPr>
+          <w:p>
+            <w:pPr>
+              <w:pStyle w:val="EngIndEnd"/>
+            </w:pPr>
+          </w:p>
+        </w:tc>
+        <w:tc>
+          <w:tcPr>
+            <w:tcW w:w="703" w:type="pct"/>
+          </w:tcPr>
+          <w:p>
+            <w:r>
+              <w:t>and in the multitude of</w:t>
+            </w:r>
+            <w:r>
+              <w:t xml:space="preserve"> They glory hast Thou ground down the adversaries.</w:t>
+            </w:r>
+          </w:p>
+          <w:p>
+            <w:r>
+              <w:t xml:space="preserve">Thou </w:t>
+            </w:r>
+            <w:proofErr w:type="spellStart"/>
+            <w:r>
+              <w:t>sentest</w:t>
+            </w:r>
+            <w:proofErr w:type="spellEnd"/>
+            <w:r>
+              <w:t xml:space="preserve"> forth Thy wrath; it consumed them like stubble.</w:t>
+            </w:r>
+          </w:p>
           <w:p/>
         </w:tc>
         <w:tc>
           <w:tcPr>
-            <w:tcW w:w="615" w:type="pct"/>
-          </w:tcPr>
-          <w:p/>
-        </w:tc>
-        <w:tc>
-          <w:tcPr>
-            <w:tcW w:w="621" w:type="pct"/>
+            <w:tcW w:w="710" w:type="pct"/>
           </w:tcPr>
           <w:p>
             <w:r>
@@ -1161,33 +1319,69 @@
               <w:t xml:space="preserve"> </w:t>
             </w:r>
             <w:r>
-              <w:t xml:space="preserve">Thou sentest forth Thy wrath, which consumed them as stubble, </w:t>
-            </w:r>
-          </w:p>
-        </w:tc>
-        <w:tc>
-          <w:tcPr>
-            <w:tcW w:w="632" w:type="pct"/>
-          </w:tcPr>
-          <w:p>
-            <w:pPr>
-              <w:pStyle w:val="EngIndEnd"/>
-            </w:pPr>
-          </w:p>
-        </w:tc>
-        <w:tc>
-          <w:tcPr>
-            <w:tcW w:w="632" w:type="pct"/>
-          </w:tcPr>
-          <w:p>
-            <w:pPr>
-              <w:pStyle w:val="EngIndEnd"/>
-            </w:pPr>
-          </w:p>
-        </w:tc>
-        <w:tc>
-          <w:tcPr>
-            <w:tcW w:w="632" w:type="pct"/>
+              <w:t xml:space="preserve">Thou </w:t>
+            </w:r>
+            <w:proofErr w:type="spellStart"/>
+            <w:r>
+              <w:t>sentest</w:t>
+            </w:r>
+            <w:proofErr w:type="spellEnd"/>
+            <w:r>
+              <w:t xml:space="preserve"> forth Thy wrath, which consumed them as stubble, </w:t>
+            </w:r>
+          </w:p>
+        </w:tc>
+        <w:tc>
+          <w:tcPr>
+            <w:tcW w:w="723" w:type="pct"/>
+          </w:tcPr>
+          <w:p>
+            <w:pPr>
+              <w:pStyle w:val="EngIndEnd"/>
+            </w:pPr>
+            <w:r>
+              <w:t>And in the abundance of your glory you shattered the adversaries;</w:t>
+            </w:r>
+          </w:p>
+          <w:p>
+            <w:pPr>
+              <w:pStyle w:val="EngIndEnd"/>
+            </w:pPr>
+            <w:r>
+              <w:t>you sent your anger, and it consumed them like stubble.</w:t>
+            </w:r>
+          </w:p>
+        </w:tc>
+        <w:tc>
+          <w:tcPr>
+            <w:tcW w:w="723" w:type="pct"/>
+          </w:tcPr>
+          <w:p>
+            <w:pPr>
+              <w:pStyle w:val="EngIndEnd"/>
+            </w:pPr>
+            <w:r>
+              <w:t>And in the abundance of thy glory thou hast broken the adversaries to pieces:</w:t>
+            </w:r>
+            <w:r>
+              <w:t xml:space="preserve"> t</w:t>
+            </w:r>
+            <w:r>
+              <w:t xml:space="preserve">hou </w:t>
+            </w:r>
+            <w:proofErr w:type="spellStart"/>
+            <w:r>
+              <w:t>sentest</w:t>
+            </w:r>
+            <w:proofErr w:type="spellEnd"/>
+            <w:r>
+              <w:t xml:space="preserve"> forth thy wrath, it devoured them as stubble.</w:t>
+            </w:r>
+          </w:p>
+        </w:tc>
+        <w:tc>
+          <w:tcPr>
+            <w:tcW w:w="723" w:type="pct"/>
           </w:tcPr>
           <w:p>
             <w:pPr>
@@ -1210,6 +1404,7 @@
               <w:pStyle w:val="EngIndEnd"/>
             </w:pPr>
             <w:r>
+              <w:lastRenderedPageBreak/>
               <w:t>You sent forth Your wrath;</w:t>
             </w:r>
           </w:p>
@@ -1234,42 +1429,41 @@
       <w:tr>
         <w:tc>
           <w:tcPr>
-            <w:tcW w:w="629" w:type="pct"/>
+            <w:tcW w:w="719" w:type="pct"/>
           </w:tcPr>
           <w:p>
             <w:pPr>
               <w:pStyle w:val="CoptIndEnd"/>
             </w:pPr>
             <w:r>
+              <w:lastRenderedPageBreak/>
               <w:t>Through the breath of Your wrath, the waters were separated; the waters were congealed like a wall; the waters were congealed in the midst of the sea.</w:t>
             </w:r>
           </w:p>
         </w:tc>
         <w:tc>
           <w:tcPr>
-            <w:tcW w:w="613" w:type="pct"/>
-          </w:tcPr>
-          <w:p>
-            <w:pPr>
-              <w:pStyle w:val="EngIndEnd"/>
-            </w:pPr>
-          </w:p>
-        </w:tc>
-        <w:tc>
-          <w:tcPr>
-            <w:tcW w:w="626" w:type="pct"/>
-          </w:tcPr>
-          <w:p/>
-        </w:tc>
-        <w:tc>
-          <w:tcPr>
-            <w:tcW w:w="615" w:type="pct"/>
-          </w:tcPr>
-          <w:p/>
-        </w:tc>
-        <w:tc>
-          <w:tcPr>
-            <w:tcW w:w="621" w:type="pct"/>
+            <w:tcW w:w="701" w:type="pct"/>
+          </w:tcPr>
+          <w:p>
+            <w:pPr>
+              <w:pStyle w:val="EngIndEnd"/>
+            </w:pPr>
+          </w:p>
+        </w:tc>
+        <w:tc>
+          <w:tcPr>
+            <w:tcW w:w="703" w:type="pct"/>
+          </w:tcPr>
+          <w:p>
+            <w:r>
+              <w:t>And at the breath of Thy wrath, the water parted asunder; the waters were hardened like a wall, hardened also were the waves in the midst of the sea.</w:t>
+            </w:r>
+          </w:p>
+        </w:tc>
+        <w:tc>
+          <w:tcPr>
+            <w:tcW w:w="710" w:type="pct"/>
           </w:tcPr>
           <w:p>
             <w:r>
@@ -1284,27 +1478,49 @@
         </w:tc>
         <w:tc>
           <w:tcPr>
-            <w:tcW w:w="632" w:type="pct"/>
-          </w:tcPr>
-          <w:p>
-            <w:pPr>
-              <w:pStyle w:val="EngIndEnd"/>
-            </w:pPr>
-          </w:p>
-        </w:tc>
-        <w:tc>
-          <w:tcPr>
-            <w:tcW w:w="632" w:type="pct"/>
-          </w:tcPr>
-          <w:p>
-            <w:pPr>
-              <w:pStyle w:val="EngIndEnd"/>
-            </w:pPr>
-          </w:p>
-        </w:tc>
-        <w:tc>
-          <w:tcPr>
-            <w:tcW w:w="632" w:type="pct"/>
+            <w:tcW w:w="723" w:type="pct"/>
+          </w:tcPr>
+          <w:p>
+            <w:pPr>
+              <w:pStyle w:val="EngIndEnd"/>
+            </w:pPr>
+            <w:r>
+              <w:t>And through the breath of your wrath the waters separated;</w:t>
+            </w:r>
+          </w:p>
+          <w:p>
+            <w:pPr>
+              <w:pStyle w:val="EngIndEnd"/>
+            </w:pPr>
+            <w:r>
+              <w:t>the waters were congealed like a wall;</w:t>
+            </w:r>
+          </w:p>
+          <w:p>
+            <w:pPr>
+              <w:pStyle w:val="EngIndEnd"/>
+            </w:pPr>
+            <w:r>
+              <w:t>the waves were congealed in the midst of the sea.</w:t>
+            </w:r>
+          </w:p>
+        </w:tc>
+        <w:tc>
+          <w:tcPr>
+            <w:tcW w:w="723" w:type="pct"/>
+          </w:tcPr>
+          <w:p>
+            <w:pPr>
+              <w:pStyle w:val="EngIndEnd"/>
+            </w:pPr>
+            <w:r>
+              <w:t>And by the breath of thine anger the water parted asunder; the waters were congealed as a wall, the waves were congealed in the midst of the sea.</w:t>
+            </w:r>
+          </w:p>
+        </w:tc>
+        <w:tc>
+          <w:tcPr>
+            <w:tcW w:w="723" w:type="pct"/>
           </w:tcPr>
           <w:p>
             <w:pPr>
@@ -1335,7 +1551,6 @@
               </w:rPr>
             </w:pPr>
             <w:r>
-              <w:lastRenderedPageBreak/>
               <w:t>The depths congealed in the heart of the sea.</w:t>
             </w:r>
           </w:p>
@@ -1344,43 +1559,40 @@
       <w:tr>
         <w:tc>
           <w:tcPr>
-            <w:tcW w:w="629" w:type="pct"/>
+            <w:tcW w:w="719" w:type="pct"/>
           </w:tcPr>
           <w:p>
             <w:pPr>
               <w:pStyle w:val="CoptIndEnd"/>
             </w:pPr>
             <w:r>
-              <w:lastRenderedPageBreak/>
               <w:t>The enemy said, 'I will pursue, I will overtake; I will divide the spoils; I will satisfy my soul; I will destroy with my dagger; my hand will reign.'</w:t>
             </w:r>
           </w:p>
         </w:tc>
         <w:tc>
           <w:tcPr>
-            <w:tcW w:w="613" w:type="pct"/>
-          </w:tcPr>
-          <w:p>
-            <w:pPr>
-              <w:pStyle w:val="EngIndEnd"/>
-            </w:pPr>
-          </w:p>
-        </w:tc>
-        <w:tc>
-          <w:tcPr>
-            <w:tcW w:w="626" w:type="pct"/>
-          </w:tcPr>
-          <w:p/>
-        </w:tc>
-        <w:tc>
-          <w:tcPr>
-            <w:tcW w:w="615" w:type="pct"/>
-          </w:tcPr>
-          <w:p/>
-        </w:tc>
-        <w:tc>
-          <w:tcPr>
-            <w:tcW w:w="621" w:type="pct"/>
+            <w:tcW w:w="701" w:type="pct"/>
+          </w:tcPr>
+          <w:p>
+            <w:pPr>
+              <w:pStyle w:val="EngIndEnd"/>
+            </w:pPr>
+          </w:p>
+        </w:tc>
+        <w:tc>
+          <w:tcPr>
+            <w:tcW w:w="703" w:type="pct"/>
+          </w:tcPr>
+          <w:p>
+            <w:r>
+              <w:t>The enemy said: I will pursue, I will overtake, I will divide the spoil, I will satisfy my soul, I will destroy with my sword; my right hand shall have dominion.</w:t>
+            </w:r>
+          </w:p>
+        </w:tc>
+        <w:tc>
+          <w:tcPr>
+            <w:tcW w:w="710" w:type="pct"/>
           </w:tcPr>
           <w:p>
             <w:r>
@@ -1390,27 +1602,49 @@
         </w:tc>
         <w:tc>
           <w:tcPr>
-            <w:tcW w:w="632" w:type="pct"/>
-          </w:tcPr>
-          <w:p>
-            <w:pPr>
-              <w:pStyle w:val="EngIndEnd"/>
-            </w:pPr>
-          </w:p>
-        </w:tc>
-        <w:tc>
-          <w:tcPr>
-            <w:tcW w:w="632" w:type="pct"/>
-          </w:tcPr>
-          <w:p>
-            <w:pPr>
-              <w:pStyle w:val="EngIndEnd"/>
-            </w:pPr>
-          </w:p>
-        </w:tc>
-        <w:tc>
-          <w:tcPr>
-            <w:tcW w:w="632" w:type="pct"/>
+            <w:tcW w:w="723" w:type="pct"/>
+          </w:tcPr>
+          <w:p>
+            <w:pPr>
+              <w:pStyle w:val="EngIndEnd"/>
+            </w:pPr>
+            <w:r>
+              <w:t>The enemy said, ‘In pursuit I will overtake;</w:t>
+            </w:r>
+          </w:p>
+          <w:p>
+            <w:pPr>
+              <w:pStyle w:val="EngIndEnd"/>
+            </w:pPr>
+            <w:r>
+              <w:t>I will divide the spoils; I will satisfy my soul;</w:t>
+            </w:r>
+          </w:p>
+          <w:p>
+            <w:pPr>
+              <w:pStyle w:val="EngIndEnd"/>
+            </w:pPr>
+            <w:r>
+              <w:t>I will destroy with my dagger; my hand shall dominate.’</w:t>
+            </w:r>
+          </w:p>
+        </w:tc>
+        <w:tc>
+          <w:tcPr>
+            <w:tcW w:w="723" w:type="pct"/>
+          </w:tcPr>
+          <w:p>
+            <w:pPr>
+              <w:pStyle w:val="EngIndEnd"/>
+            </w:pPr>
+            <w:r>
+              <w:t>The enemy said, I will pursue, I will overtake, I will divide the spoils; I will satisfy my soul, I will destroy with my sword, my hand shall have dominion.</w:t>
+            </w:r>
+          </w:p>
+        </w:tc>
+        <w:tc>
+          <w:tcPr>
+            <w:tcW w:w="723" w:type="pct"/>
           </w:tcPr>
           <w:p>
             <w:pPr>
@@ -1457,7 +1691,7 @@
       <w:tr>
         <w:tc>
           <w:tcPr>
-            <w:tcW w:w="629" w:type="pct"/>
+            <w:tcW w:w="719" w:type="pct"/>
           </w:tcPr>
           <w:p>
             <w:pPr>
@@ -1470,29 +1704,35 @@
         </w:tc>
         <w:tc>
           <w:tcPr>
-            <w:tcW w:w="613" w:type="pct"/>
-          </w:tcPr>
-          <w:p>
-            <w:pPr>
-              <w:pStyle w:val="EngIndEnd"/>
-            </w:pPr>
-          </w:p>
-        </w:tc>
-        <w:tc>
-          <w:tcPr>
-            <w:tcW w:w="626" w:type="pct"/>
-          </w:tcPr>
-          <w:p/>
-        </w:tc>
-        <w:tc>
-          <w:tcPr>
-            <w:tcW w:w="615" w:type="pct"/>
-          </w:tcPr>
-          <w:p/>
-        </w:tc>
-        <w:tc>
-          <w:tcPr>
-            <w:tcW w:w="621" w:type="pct"/>
+            <w:tcW w:w="701" w:type="pct"/>
+          </w:tcPr>
+          <w:p>
+            <w:pPr>
+              <w:pStyle w:val="EngIndEnd"/>
+            </w:pPr>
+          </w:p>
+        </w:tc>
+        <w:tc>
+          <w:tcPr>
+            <w:tcW w:w="703" w:type="pct"/>
+          </w:tcPr>
+          <w:p>
+            <w:r>
+              <w:t xml:space="preserve">Thou </w:t>
+            </w:r>
+            <w:proofErr w:type="spellStart"/>
+            <w:r>
+              <w:t>sentest</w:t>
+            </w:r>
+            <w:proofErr w:type="spellEnd"/>
+            <w:r>
+              <w:t xml:space="preserve"> forth Thy breath; the sea covered them; they sank like lead in the turbulent water.</w:t>
+            </w:r>
+          </w:p>
+        </w:tc>
+        <w:tc>
+          <w:tcPr>
+            <w:tcW w:w="710" w:type="pct"/>
           </w:tcPr>
           <w:p>
             <w:r>
@@ -1502,27 +1742,49 @@
         </w:tc>
         <w:tc>
           <w:tcPr>
-            <w:tcW w:w="632" w:type="pct"/>
-          </w:tcPr>
-          <w:p>
-            <w:pPr>
-              <w:pStyle w:val="EngIndEnd"/>
-            </w:pPr>
-          </w:p>
-        </w:tc>
-        <w:tc>
-          <w:tcPr>
-            <w:tcW w:w="632" w:type="pct"/>
-          </w:tcPr>
-          <w:p>
-            <w:pPr>
-              <w:pStyle w:val="EngIndEnd"/>
-            </w:pPr>
-          </w:p>
-        </w:tc>
-        <w:tc>
-          <w:tcPr>
-            <w:tcW w:w="632" w:type="pct"/>
+            <w:tcW w:w="723" w:type="pct"/>
+          </w:tcPr>
+          <w:p>
+            <w:pPr>
+              <w:pStyle w:val="EngIndEnd"/>
+            </w:pPr>
+            <w:r>
+              <w:t>You sent your breath [wind]; the sea covered them;</w:t>
+            </w:r>
+          </w:p>
+          <w:p>
+            <w:pPr>
+              <w:pStyle w:val="EngIndEnd"/>
+            </w:pPr>
+            <w:r>
+              <w:t>they sank like lead in the violent water.</w:t>
+            </w:r>
+          </w:p>
+        </w:tc>
+        <w:tc>
+          <w:tcPr>
+            <w:tcW w:w="723" w:type="pct"/>
+          </w:tcPr>
+          <w:p>
+            <w:pPr>
+              <w:pStyle w:val="EngIndEnd"/>
+            </w:pPr>
+            <w:r>
+              <w:t xml:space="preserve">Thou </w:t>
+            </w:r>
+            <w:proofErr w:type="spellStart"/>
+            <w:r>
+              <w:t>sentest</w:t>
+            </w:r>
+            <w:proofErr w:type="spellEnd"/>
+            <w:r>
+              <w:t xml:space="preserve"> forth thy wind, the sea covered them; they sank like lead in the mighty water.</w:t>
+            </w:r>
+          </w:p>
+        </w:tc>
+        <w:tc>
+          <w:tcPr>
+            <w:tcW w:w="723" w:type="pct"/>
           </w:tcPr>
           <w:p>
             <w:pPr>
@@ -1561,7 +1823,7 @@
       <w:tr>
         <w:tc>
           <w:tcPr>
-            <w:tcW w:w="629" w:type="pct"/>
+            <w:tcW w:w="719" w:type="pct"/>
           </w:tcPr>
           <w:p>
             <w:pPr>
@@ -1570,9 +1832,28 @@
             <w:r>
               <w:t xml:space="preserve">Who is like You, O Lord, among the gods? Who is like You, glorified among the </w:t>
             </w:r>
+            <w:commentRangeStart w:id="9"/>
+            <w:r>
+              <w:t>holy</w:t>
+            </w:r>
+            <w:commentRangeEnd w:id="9"/>
+            <w:r>
+              <w:rPr>
+                <w:rStyle w:val="CommentReference"/>
+                <w:lang w:val="en-CA"/>
+              </w:rPr>
+              <w:commentReference w:id="9"/>
+            </w:r>
+            <w:r>
+              <w:t xml:space="preserve">, awesome </w:t>
+            </w:r>
+            <w:r>
+              <w:lastRenderedPageBreak/>
+              <w:t xml:space="preserve">in </w:t>
+            </w:r>
             <w:commentRangeStart w:id="10"/>
             <w:r>
-              <w:t>holy</w:t>
+              <w:t>glorious deeds</w:t>
             </w:r>
             <w:commentRangeEnd w:id="10"/>
             <w:r>
@@ -1583,86 +1864,116 @@
               <w:commentReference w:id="10"/>
             </w:r>
             <w:r>
-              <w:t xml:space="preserve">, awesome in </w:t>
-            </w:r>
-            <w:commentRangeStart w:id="11"/>
-            <w:r>
-              <w:t>glorious deeds</w:t>
-            </w:r>
-            <w:commentRangeEnd w:id="11"/>
-            <w:r>
-              <w:rPr>
-                <w:rStyle w:val="CommentReference"/>
-                <w:lang w:val="en-CA"/>
-              </w:rPr>
-              <w:commentReference w:id="11"/>
-            </w:r>
-            <w:r>
               <w:t>, doing wonders?</w:t>
             </w:r>
           </w:p>
         </w:tc>
         <w:tc>
           <w:tcPr>
-            <w:tcW w:w="613" w:type="pct"/>
-          </w:tcPr>
-          <w:p>
-            <w:pPr>
-              <w:pStyle w:val="EngIndEnd"/>
-            </w:pPr>
-          </w:p>
-        </w:tc>
-        <w:tc>
-          <w:tcPr>
-            <w:tcW w:w="626" w:type="pct"/>
-          </w:tcPr>
-          <w:p/>
-        </w:tc>
-        <w:tc>
-          <w:tcPr>
-            <w:tcW w:w="615" w:type="pct"/>
-          </w:tcPr>
-          <w:p/>
-        </w:tc>
-        <w:tc>
-          <w:tcPr>
-            <w:tcW w:w="621" w:type="pct"/>
-          </w:tcPr>
-          <w:p>
-            <w:r>
-              <w:t>Who is like unto Thee, O Lord, among the gods? Who is like Thee, glorious in holiness, marvelous in renown, doing wonders?</w:t>
-            </w:r>
-          </w:p>
-        </w:tc>
-        <w:tc>
-          <w:tcPr>
-            <w:tcW w:w="632" w:type="pct"/>
-          </w:tcPr>
-          <w:p>
-            <w:pPr>
-              <w:pStyle w:val="EngIndEnd"/>
-            </w:pPr>
-          </w:p>
-        </w:tc>
-        <w:tc>
-          <w:tcPr>
-            <w:tcW w:w="632" w:type="pct"/>
-          </w:tcPr>
-          <w:p>
-            <w:pPr>
-              <w:pStyle w:val="EngIndEnd"/>
-            </w:pPr>
-          </w:p>
-        </w:tc>
-        <w:tc>
-          <w:tcPr>
-            <w:tcW w:w="632" w:type="pct"/>
-          </w:tcPr>
-          <w:p>
-            <w:pPr>
-              <w:pStyle w:val="EngIndEnd"/>
-            </w:pPr>
-            <w:r>
+            <w:tcW w:w="701" w:type="pct"/>
+          </w:tcPr>
+          <w:p>
+            <w:pPr>
+              <w:pStyle w:val="EngIndEnd"/>
+            </w:pPr>
+          </w:p>
+        </w:tc>
+        <w:tc>
+          <w:tcPr>
+            <w:tcW w:w="703" w:type="pct"/>
+          </w:tcPr>
+          <w:p>
+            <w:r>
+              <w:t xml:space="preserve">Who is like unto Thee among the gods, O Lord? Who is like unto Thee? Glorified in holies, wonderful </w:t>
+            </w:r>
+            <w:r>
+              <w:lastRenderedPageBreak/>
+              <w:t>in glories, doing marvels.</w:t>
+            </w:r>
+          </w:p>
+        </w:tc>
+        <w:tc>
+          <w:tcPr>
+            <w:tcW w:w="710" w:type="pct"/>
+          </w:tcPr>
+          <w:p>
+            <w:r>
+              <w:lastRenderedPageBreak/>
+              <w:t xml:space="preserve">Who is like unto Thee, O Lord, among the gods? Who is like Thee, glorious in holiness, marvelous in </w:t>
+            </w:r>
+            <w:r>
+              <w:lastRenderedPageBreak/>
+              <w:t>renown, doing wonders?</w:t>
+            </w:r>
+          </w:p>
+        </w:tc>
+        <w:tc>
+          <w:tcPr>
+            <w:tcW w:w="723" w:type="pct"/>
+          </w:tcPr>
+          <w:p>
+            <w:pPr>
+              <w:pStyle w:val="EngIndEnd"/>
+            </w:pPr>
+            <w:r>
+              <w:lastRenderedPageBreak/>
+              <w:t>“Who is like you among the gods, O Lord?</w:t>
+            </w:r>
+          </w:p>
+          <w:p>
+            <w:pPr>
+              <w:pStyle w:val="EngIndEnd"/>
+            </w:pPr>
+            <w:r>
+              <w:lastRenderedPageBreak/>
+              <w:t>Who is like you, glorified among holy ones,</w:t>
+            </w:r>
+          </w:p>
+          <w:p>
+            <w:pPr>
+              <w:pStyle w:val="EngIndEnd"/>
+            </w:pPr>
+            <w:r>
+              <w:t>Awesome in glorious deeds, doing wonders?</w:t>
+            </w:r>
+          </w:p>
+        </w:tc>
+        <w:tc>
+          <w:tcPr>
+            <w:tcW w:w="723" w:type="pct"/>
+          </w:tcPr>
+          <w:p>
+            <w:pPr>
+              <w:pStyle w:val="EngIndEnd"/>
+            </w:pPr>
+            <w:r>
+              <w:lastRenderedPageBreak/>
+              <w:t xml:space="preserve">Who is like to thee among the gods, O Lord? who is like to thee? glorified in holiness, </w:t>
+            </w:r>
+            <w:proofErr w:type="spellStart"/>
+            <w:r>
+              <w:t>marvellous</w:t>
+            </w:r>
+            <w:proofErr w:type="spellEnd"/>
+            <w:r>
+              <w:t xml:space="preserve"> in </w:t>
+            </w:r>
+            <w:r>
+              <w:lastRenderedPageBreak/>
+              <w:t>glories, doing wonders.</w:t>
+            </w:r>
+          </w:p>
+        </w:tc>
+        <w:tc>
+          <w:tcPr>
+            <w:tcW w:w="723" w:type="pct"/>
+          </w:tcPr>
+          <w:p>
+            <w:pPr>
+              <w:pStyle w:val="EngIndEnd"/>
+            </w:pPr>
+            <w:r>
+              <w:lastRenderedPageBreak/>
               <w:t>“Who is like You, O Lord, among the gods?</w:t>
             </w:r>
           </w:p>
@@ -1671,6 +1982,7 @@
               <w:pStyle w:val="EngIndEnd"/>
             </w:pPr>
             <w:r>
+              <w:lastRenderedPageBreak/>
               <w:t>Who is like You, glorified in holiness,</w:t>
             </w:r>
           </w:p>
@@ -1695,18 +2007,34 @@
       <w:tr>
         <w:tc>
           <w:tcPr>
-            <w:tcW w:w="629" w:type="pct"/>
+            <w:tcW w:w="719" w:type="pct"/>
           </w:tcPr>
           <w:p>
             <w:pPr>
               <w:pStyle w:val="CoptIndEnd"/>
             </w:pPr>
             <w:r>
+              <w:lastRenderedPageBreak/>
               <w:t xml:space="preserve">You stretched out Your right hand; the earth swallowed them. You in Your righteousness led Your people, whom you </w:t>
             </w:r>
+            <w:commentRangeStart w:id="11"/>
+            <w:r>
+              <w:t>redeemed</w:t>
+            </w:r>
+            <w:commentRangeEnd w:id="11"/>
+            <w:r>
+              <w:rPr>
+                <w:rStyle w:val="CommentReference"/>
+                <w:lang w:val="en-CA"/>
+              </w:rPr>
+              <w:commentReference w:id="11"/>
+            </w:r>
+            <w:r>
+              <w:t xml:space="preserve">; You called them by Your power into Your holy </w:t>
+            </w:r>
             <w:commentRangeStart w:id="12"/>
             <w:r>
-              <w:t>redeemed</w:t>
+              <w:t>abode</w:t>
             </w:r>
             <w:commentRangeEnd w:id="12"/>
             <w:r>
@@ -1717,50 +2045,46 @@
               <w:commentReference w:id="12"/>
             </w:r>
             <w:r>
-              <w:t xml:space="preserve">; You called them by Your power into Your holy </w:t>
-            </w:r>
-            <w:commentRangeStart w:id="13"/>
-            <w:r>
-              <w:t>abode</w:t>
-            </w:r>
-            <w:commentRangeEnd w:id="13"/>
-            <w:r>
-              <w:rPr>
-                <w:rStyle w:val="CommentReference"/>
-                <w:lang w:val="en-CA"/>
-              </w:rPr>
-              <w:commentReference w:id="13"/>
-            </w:r>
-            <w:r>
               <w:t>.</w:t>
             </w:r>
           </w:p>
         </w:tc>
         <w:tc>
           <w:tcPr>
-            <w:tcW w:w="613" w:type="pct"/>
-          </w:tcPr>
-          <w:p>
-            <w:pPr>
-              <w:pStyle w:val="EngIndEnd"/>
-            </w:pPr>
-          </w:p>
-        </w:tc>
-        <w:tc>
-          <w:tcPr>
-            <w:tcW w:w="626" w:type="pct"/>
-          </w:tcPr>
-          <w:p/>
-        </w:tc>
-        <w:tc>
-          <w:tcPr>
-            <w:tcW w:w="615" w:type="pct"/>
-          </w:tcPr>
-          <w:p/>
-        </w:tc>
-        <w:tc>
-          <w:tcPr>
-            <w:tcW w:w="621" w:type="pct"/>
+            <w:tcW w:w="701" w:type="pct"/>
+          </w:tcPr>
+          <w:p>
+            <w:pPr>
+              <w:pStyle w:val="EngIndEnd"/>
+            </w:pPr>
+          </w:p>
+        </w:tc>
+        <w:tc>
+          <w:tcPr>
+            <w:tcW w:w="703" w:type="pct"/>
+          </w:tcPr>
+          <w:p>
+            <w:r>
+              <w:t>Thou hast stretched forth Thy right hand; the earth swallowed them up.</w:t>
+            </w:r>
+          </w:p>
+          <w:p>
+            <w:r>
+              <w:t xml:space="preserve">Thou hast guided by Thy </w:t>
+            </w:r>
+            <w:proofErr w:type="spellStart"/>
+            <w:r>
+              <w:t>rightesnouss</w:t>
+            </w:r>
+            <w:proofErr w:type="spellEnd"/>
+            <w:r>
+              <w:t xml:space="preserve"> this Thy people whom Thou hast redeemed; </w:t>
+            </w:r>
+          </w:p>
+        </w:tc>
+        <w:tc>
+          <w:tcPr>
+            <w:tcW w:w="710" w:type="pct"/>
           </w:tcPr>
           <w:p>
             <w:r>
@@ -1770,27 +2094,49 @@
         </w:tc>
         <w:tc>
           <w:tcPr>
-            <w:tcW w:w="632" w:type="pct"/>
-          </w:tcPr>
-          <w:p>
-            <w:pPr>
-              <w:pStyle w:val="EngIndEnd"/>
-            </w:pPr>
-          </w:p>
-        </w:tc>
-        <w:tc>
-          <w:tcPr>
-            <w:tcW w:w="632" w:type="pct"/>
-          </w:tcPr>
-          <w:p>
-            <w:pPr>
-              <w:pStyle w:val="EngIndEnd"/>
-            </w:pPr>
-          </w:p>
-        </w:tc>
-        <w:tc>
-          <w:tcPr>
-            <w:tcW w:w="632" w:type="pct"/>
+            <w:tcW w:w="723" w:type="pct"/>
+          </w:tcPr>
+          <w:p>
+            <w:pPr>
+              <w:pStyle w:val="EngIndEnd"/>
+            </w:pPr>
+            <w:r>
+              <w:t>You extended your right hand;</w:t>
+            </w:r>
+          </w:p>
+          <w:p>
+            <w:pPr>
+              <w:pStyle w:val="EngIndEnd"/>
+            </w:pPr>
+            <w:r>
+              <w:t>the earth swallowed them.</w:t>
+            </w:r>
+          </w:p>
+        </w:tc>
+        <w:tc>
+          <w:tcPr>
+            <w:tcW w:w="723" w:type="pct"/>
+          </w:tcPr>
+          <w:p>
+            <w:pPr>
+              <w:pStyle w:val="EngIndEnd"/>
+            </w:pPr>
+            <w:r>
+              <w:t xml:space="preserve">Thou </w:t>
+            </w:r>
+            <w:proofErr w:type="spellStart"/>
+            <w:r>
+              <w:t>stretchedst</w:t>
+            </w:r>
+            <w:proofErr w:type="spellEnd"/>
+            <w:r>
+              <w:t xml:space="preserve"> forth thy right hand, the earth swallowed them up. 13 Thou hast guided in thy righteousness this thy people whom thou hast redeemed, by thy strength thou hast called them into thy holy resting-place.</w:t>
+            </w:r>
+          </w:p>
+        </w:tc>
+        <w:tc>
+          <w:tcPr>
+            <w:tcW w:w="723" w:type="pct"/>
           </w:tcPr>
           <w:p>
             <w:pPr>
@@ -1837,27 +2183,26 @@
       <w:tr>
         <w:tc>
           <w:tcPr>
-            <w:tcW w:w="629" w:type="pct"/>
+            <w:tcW w:w="719" w:type="pct"/>
           </w:tcPr>
           <w:p>
             <w:pPr>
               <w:pStyle w:val="CoptIndEnd"/>
             </w:pPr>
             <w:r>
-              <w:lastRenderedPageBreak/>
               <w:t xml:space="preserve">The nations heard and became angry; </w:t>
             </w:r>
-            <w:commentRangeStart w:id="14"/>
+            <w:commentRangeStart w:id="13"/>
             <w:r>
               <w:t xml:space="preserve">Sorrow </w:t>
             </w:r>
-            <w:commentRangeEnd w:id="14"/>
+            <w:commentRangeEnd w:id="13"/>
             <w:r>
               <w:rPr>
                 <w:rStyle w:val="CommentReference"/>
                 <w:lang w:val="en-CA"/>
               </w:rPr>
-              <w:commentReference w:id="14"/>
+              <w:commentReference w:id="13"/>
             </w:r>
             <w:r>
               <w:t>took hold on the inhabitants of Palestine.</w:t>
@@ -1866,29 +2211,32 @@
         </w:tc>
         <w:tc>
           <w:tcPr>
-            <w:tcW w:w="613" w:type="pct"/>
-          </w:tcPr>
-          <w:p>
-            <w:pPr>
-              <w:pStyle w:val="EngIndEnd"/>
-            </w:pPr>
-          </w:p>
-        </w:tc>
-        <w:tc>
-          <w:tcPr>
-            <w:tcW w:w="626" w:type="pct"/>
-          </w:tcPr>
-          <w:p/>
-        </w:tc>
-        <w:tc>
-          <w:tcPr>
-            <w:tcW w:w="615" w:type="pct"/>
-          </w:tcPr>
-          <w:p/>
-        </w:tc>
-        <w:tc>
-          <w:tcPr>
-            <w:tcW w:w="621" w:type="pct"/>
+            <w:tcW w:w="701" w:type="pct"/>
+          </w:tcPr>
+          <w:p>
+            <w:pPr>
+              <w:pStyle w:val="EngIndEnd"/>
+            </w:pPr>
+          </w:p>
+        </w:tc>
+        <w:tc>
+          <w:tcPr>
+            <w:tcW w:w="703" w:type="pct"/>
+          </w:tcPr>
+          <w:p>
+            <w:r>
+              <w:t>Thou hast called them by Thy strength into Thy holy habitation.</w:t>
+            </w:r>
+          </w:p>
+          <w:p>
+            <w:r>
+              <w:t>The nations heard and waxed wroth; pangs took hold of them that dwell in Philistia.</w:t>
+            </w:r>
+          </w:p>
+        </w:tc>
+        <w:tc>
+          <w:tcPr>
+            <w:tcW w:w="710" w:type="pct"/>
           </w:tcPr>
           <w:p>
             <w:r>
@@ -1898,27 +2246,81 @@
         </w:tc>
         <w:tc>
           <w:tcPr>
-            <w:tcW w:w="632" w:type="pct"/>
-          </w:tcPr>
-          <w:p>
-            <w:pPr>
-              <w:pStyle w:val="EngIndEnd"/>
-            </w:pPr>
-          </w:p>
-        </w:tc>
-        <w:tc>
-          <w:tcPr>
-            <w:tcW w:w="632" w:type="pct"/>
-          </w:tcPr>
-          <w:p>
-            <w:pPr>
-              <w:pStyle w:val="EngIndEnd"/>
-            </w:pPr>
-          </w:p>
-        </w:tc>
-        <w:tc>
-          <w:tcPr>
-            <w:tcW w:w="632" w:type="pct"/>
+            <w:tcW w:w="723" w:type="pct"/>
+          </w:tcPr>
+          <w:p>
+            <w:pPr>
+              <w:pStyle w:val="EngIndEnd"/>
+            </w:pPr>
+            <w:r>
+              <w:t>“You lead by your righteousness this people of yours whom you redeemed;</w:t>
+            </w:r>
+          </w:p>
+          <w:p>
+            <w:pPr>
+              <w:pStyle w:val="EngIndEnd"/>
+            </w:pPr>
+            <w:r>
+              <w:t>you summoned by your power into your holy abode.</w:t>
+            </w:r>
+          </w:p>
+          <w:p>
+            <w:pPr>
+              <w:pStyle w:val="EngIndEnd"/>
+            </w:pPr>
+            <w:r>
+              <w:t xml:space="preserve">Nations heard and </w:t>
+            </w:r>
+            <w:proofErr w:type="spellStart"/>
+            <w:r>
+              <w:t>becam</w:t>
+            </w:r>
+            <w:proofErr w:type="spellEnd"/>
+            <w:r>
+              <w:t xml:space="preserve"> angry;</w:t>
+            </w:r>
+          </w:p>
+          <w:p>
+            <w:pPr>
+              <w:pStyle w:val="EngIndEnd"/>
+            </w:pPr>
+            <w:r>
+              <w:t xml:space="preserve">Pangs seized those dwelling among the </w:t>
+            </w:r>
+            <w:proofErr w:type="spellStart"/>
+            <w:r>
+              <w:t>Phylistiim</w:t>
+            </w:r>
+            <w:proofErr w:type="spellEnd"/>
+            <w:r>
+              <w:t>.</w:t>
+            </w:r>
+          </w:p>
+        </w:tc>
+        <w:tc>
+          <w:tcPr>
+            <w:tcW w:w="723" w:type="pct"/>
+          </w:tcPr>
+          <w:p>
+            <w:pPr>
+              <w:pStyle w:val="EngIndEnd"/>
+            </w:pPr>
+            <w:r>
+              <w:t xml:space="preserve">The nations heard and were angry, pangs have seized on the dwellers among the </w:t>
+            </w:r>
+            <w:proofErr w:type="spellStart"/>
+            <w:r>
+              <w:t>Phylistines</w:t>
+            </w:r>
+            <w:proofErr w:type="spellEnd"/>
+            <w:r>
+              <w:t>.</w:t>
+            </w:r>
+          </w:p>
+        </w:tc>
+        <w:tc>
+          <w:tcPr>
+            <w:tcW w:w="723" w:type="pct"/>
           </w:tcPr>
           <w:p>
             <w:pPr>
@@ -1941,7 +2343,15 @@
               </w:rPr>
             </w:pPr>
             <w:r>
-              <w:t>Pangs seized the inhabitants of Philistia.</w:t>
+              <w:t xml:space="preserve">Pangs seized the inhabitants of </w:t>
+            </w:r>
+            <w:bookmarkStart w:id="14" w:name="_GoBack"/>
+            <w:r>
+              <w:t>Philistia</w:t>
+            </w:r>
+            <w:bookmarkEnd w:id="14"/>
+            <w:r>
+              <w:t>.</w:t>
             </w:r>
           </w:p>
         </w:tc>
@@ -1949,42 +2359,44 @@
       <w:tr>
         <w:tc>
           <w:tcPr>
-            <w:tcW w:w="629" w:type="pct"/>
+            <w:tcW w:w="719" w:type="pct"/>
           </w:tcPr>
           <w:p>
             <w:pPr>
               <w:pStyle w:val="CoptIndEnd"/>
             </w:pPr>
             <w:r>
-              <w:t>Then the rulers of Edom made haste. And the leaders of the Moabites, trembling took hold upon them.</w:t>
-            </w:r>
-          </w:p>
-        </w:tc>
-        <w:tc>
-          <w:tcPr>
-            <w:tcW w:w="613" w:type="pct"/>
-          </w:tcPr>
-          <w:p>
-            <w:pPr>
-              <w:pStyle w:val="EngIndEnd"/>
-            </w:pPr>
-          </w:p>
-        </w:tc>
-        <w:tc>
-          <w:tcPr>
-            <w:tcW w:w="626" w:type="pct"/>
-          </w:tcPr>
-          <w:p/>
-        </w:tc>
-        <w:tc>
-          <w:tcPr>
-            <w:tcW w:w="615" w:type="pct"/>
-          </w:tcPr>
-          <w:p/>
-        </w:tc>
-        <w:tc>
-          <w:tcPr>
-            <w:tcW w:w="621" w:type="pct"/>
+              <w:t xml:space="preserve">Then the rulers of Edom made haste. And the leaders of the Moabites, trembling took hold </w:t>
+            </w:r>
+            <w:r>
+              <w:lastRenderedPageBreak/>
+              <w:t>upon them.</w:t>
+            </w:r>
+          </w:p>
+        </w:tc>
+        <w:tc>
+          <w:tcPr>
+            <w:tcW w:w="701" w:type="pct"/>
+          </w:tcPr>
+          <w:p>
+            <w:pPr>
+              <w:pStyle w:val="EngIndEnd"/>
+            </w:pPr>
+          </w:p>
+        </w:tc>
+        <w:tc>
+          <w:tcPr>
+            <w:tcW w:w="703" w:type="pct"/>
+          </w:tcPr>
+          <w:p>
+            <w:r>
+              <w:t xml:space="preserve">Then did the rulers of Edom hasten, and the princes of the Moabites; trembling took hold of them, </w:t>
+            </w:r>
+          </w:p>
+        </w:tc>
+        <w:tc>
+          <w:tcPr>
+            <w:tcW w:w="710" w:type="pct"/>
           </w:tcPr>
           <w:p>
             <w:r>
@@ -1994,33 +2406,62 @@
         </w:tc>
         <w:tc>
           <w:tcPr>
-            <w:tcW w:w="632" w:type="pct"/>
-          </w:tcPr>
-          <w:p>
-            <w:pPr>
-              <w:pStyle w:val="EngIndEnd"/>
-            </w:pPr>
-          </w:p>
-        </w:tc>
-        <w:tc>
-          <w:tcPr>
-            <w:tcW w:w="632" w:type="pct"/>
-          </w:tcPr>
-          <w:p>
-            <w:pPr>
-              <w:pStyle w:val="EngIndEnd"/>
-            </w:pPr>
-          </w:p>
-        </w:tc>
-        <w:tc>
-          <w:tcPr>
-            <w:tcW w:w="632" w:type="pct"/>
-          </w:tcPr>
-          <w:p>
-            <w:pPr>
-              <w:pStyle w:val="EngIndEnd"/>
-            </w:pPr>
-            <w:r>
+            <w:tcW w:w="723" w:type="pct"/>
+          </w:tcPr>
+          <w:p>
+            <w:pPr>
+              <w:pStyle w:val="EngIndEnd"/>
+            </w:pPr>
+            <w:r>
+              <w:t>The leaders of Edom made haste.</w:t>
+            </w:r>
+          </w:p>
+          <w:p>
+            <w:pPr>
+              <w:pStyle w:val="EngIndEnd"/>
+            </w:pPr>
+            <w:r>
+              <w:t xml:space="preserve">And rulers of the Moabites, </w:t>
+            </w:r>
+            <w:r>
+              <w:lastRenderedPageBreak/>
+              <w:t>trembling seized them;</w:t>
+            </w:r>
+          </w:p>
+          <w:p>
+            <w:pPr>
+              <w:pStyle w:val="EngIndEnd"/>
+            </w:pPr>
+          </w:p>
+        </w:tc>
+        <w:tc>
+          <w:tcPr>
+            <w:tcW w:w="723" w:type="pct"/>
+          </w:tcPr>
+          <w:p>
+            <w:pPr>
+              <w:pStyle w:val="EngIndEnd"/>
+            </w:pPr>
+            <w:r>
+              <w:lastRenderedPageBreak/>
+              <w:t xml:space="preserve">Then the princes of Edom, and the chiefs of the Moabites hasted; </w:t>
+            </w:r>
+            <w:r>
+              <w:lastRenderedPageBreak/>
+              <w:t>trembling took hold upon them,</w:t>
+            </w:r>
+          </w:p>
+        </w:tc>
+        <w:tc>
+          <w:tcPr>
+            <w:tcW w:w="723" w:type="pct"/>
+          </w:tcPr>
+          <w:p>
+            <w:pPr>
+              <w:pStyle w:val="EngIndEnd"/>
+            </w:pPr>
+            <w:r>
+              <w:lastRenderedPageBreak/>
               <w:t>The princes of Edom</w:t>
             </w:r>
           </w:p>
@@ -2029,7 +2470,11 @@
               <w:pStyle w:val="EngIndEnd"/>
             </w:pPr>
             <w:r>
-              <w:t>And the chiefs of the Moabites were dismayed;</w:t>
+              <w:t xml:space="preserve">And the chiefs of the Moabites </w:t>
+            </w:r>
+            <w:r>
+              <w:lastRenderedPageBreak/>
+              <w:t>were dismayed;</w:t>
             </w:r>
           </w:p>
           <w:p>
@@ -2053,13 +2498,14 @@
       <w:tr>
         <w:tc>
           <w:tcPr>
-            <w:tcW w:w="629" w:type="pct"/>
+            <w:tcW w:w="719" w:type="pct"/>
           </w:tcPr>
           <w:p>
             <w:pPr>
               <w:pStyle w:val="CoptIndEnd"/>
             </w:pPr>
             <w:r>
+              <w:lastRenderedPageBreak/>
               <w:t xml:space="preserve">All the inhabitants of Canaan melted away. </w:t>
             </w:r>
             <w:commentRangeStart w:id="15"/>
@@ -2081,29 +2527,32 @@
         </w:tc>
         <w:tc>
           <w:tcPr>
-            <w:tcW w:w="613" w:type="pct"/>
-          </w:tcPr>
-          <w:p>
-            <w:pPr>
-              <w:pStyle w:val="EngIndEnd"/>
-            </w:pPr>
-          </w:p>
-        </w:tc>
-        <w:tc>
-          <w:tcPr>
-            <w:tcW w:w="626" w:type="pct"/>
-          </w:tcPr>
-          <w:p/>
-        </w:tc>
-        <w:tc>
-          <w:tcPr>
-            <w:tcW w:w="615" w:type="pct"/>
-          </w:tcPr>
-          <w:p/>
-        </w:tc>
-        <w:tc>
-          <w:tcPr>
-            <w:tcW w:w="621" w:type="pct"/>
+            <w:tcW w:w="701" w:type="pct"/>
+          </w:tcPr>
+          <w:p>
+            <w:pPr>
+              <w:pStyle w:val="EngIndEnd"/>
+            </w:pPr>
+          </w:p>
+        </w:tc>
+        <w:tc>
+          <w:tcPr>
+            <w:tcW w:w="703" w:type="pct"/>
+          </w:tcPr>
+          <w:p>
+            <w:r>
+              <w:t>All the dwellers in Canaan melted away.</w:t>
+            </w:r>
+          </w:p>
+          <w:p>
+            <w:r>
+              <w:t xml:space="preserve">Let fear and trembling fall upon them; </w:t>
+            </w:r>
+          </w:p>
+        </w:tc>
+        <w:tc>
+          <w:tcPr>
+            <w:tcW w:w="710" w:type="pct"/>
           </w:tcPr>
           <w:p>
             <w:r>
@@ -2118,27 +2567,57 @@
         </w:tc>
         <w:tc>
           <w:tcPr>
-            <w:tcW w:w="632" w:type="pct"/>
-          </w:tcPr>
-          <w:p>
-            <w:pPr>
-              <w:pStyle w:val="EngIndEnd"/>
-            </w:pPr>
-          </w:p>
-        </w:tc>
-        <w:tc>
-          <w:tcPr>
-            <w:tcW w:w="632" w:type="pct"/>
-          </w:tcPr>
-          <w:p>
-            <w:pPr>
-              <w:pStyle w:val="EngIndEnd"/>
-            </w:pPr>
-          </w:p>
-        </w:tc>
-        <w:tc>
-          <w:tcPr>
-            <w:tcW w:w="632" w:type="pct"/>
+            <w:tcW w:w="723" w:type="pct"/>
+          </w:tcPr>
+          <w:p>
+            <w:pPr>
+              <w:pStyle w:val="EngIndEnd"/>
+            </w:pPr>
+            <w:r>
+              <w:t xml:space="preserve">all those inhabiting </w:t>
+            </w:r>
+            <w:proofErr w:type="spellStart"/>
+            <w:r>
+              <w:t>Chanaam</w:t>
+            </w:r>
+            <w:proofErr w:type="spellEnd"/>
+            <w:r>
+              <w:t xml:space="preserve"> melted away.</w:t>
+            </w:r>
+          </w:p>
+          <w:p>
+            <w:pPr>
+              <w:pStyle w:val="EngIndEnd"/>
+            </w:pPr>
+            <w:r>
+              <w:t>May fear and trembling fall upon them;</w:t>
+            </w:r>
+          </w:p>
+        </w:tc>
+        <w:tc>
+          <w:tcPr>
+            <w:tcW w:w="723" w:type="pct"/>
+          </w:tcPr>
+          <w:p>
+            <w:pPr>
+              <w:pStyle w:val="EngIndEnd"/>
+            </w:pPr>
+            <w:r>
+              <w:t xml:space="preserve">all the inhabitants of </w:t>
+            </w:r>
+            <w:proofErr w:type="spellStart"/>
+            <w:r>
+              <w:t>Chanaan</w:t>
+            </w:r>
+            <w:proofErr w:type="spellEnd"/>
+            <w:r>
+              <w:t xml:space="preserve"> melted away. 16 Let trembling and fear fall upon them;</w:t>
+            </w:r>
+          </w:p>
+        </w:tc>
+        <w:tc>
+          <w:tcPr>
+            <w:tcW w:w="723" w:type="pct"/>
           </w:tcPr>
           <w:p>
             <w:pPr>
@@ -2169,7 +2648,7 @@
       <w:tr>
         <w:tc>
           <w:tcPr>
-            <w:tcW w:w="629" w:type="pct"/>
+            <w:tcW w:w="719" w:type="pct"/>
           </w:tcPr>
           <w:p>
             <w:pPr>
@@ -2182,29 +2661,32 @@
         </w:tc>
         <w:tc>
           <w:tcPr>
-            <w:tcW w:w="613" w:type="pct"/>
-          </w:tcPr>
-          <w:p>
-            <w:pPr>
-              <w:pStyle w:val="EngIndEnd"/>
-            </w:pPr>
-          </w:p>
-        </w:tc>
-        <w:tc>
-          <w:tcPr>
-            <w:tcW w:w="626" w:type="pct"/>
-          </w:tcPr>
-          <w:p/>
-        </w:tc>
-        <w:tc>
-          <w:tcPr>
-            <w:tcW w:w="615" w:type="pct"/>
-          </w:tcPr>
-          <w:p/>
-        </w:tc>
-        <w:tc>
-          <w:tcPr>
-            <w:tcW w:w="621" w:type="pct"/>
+            <w:tcW w:w="701" w:type="pct"/>
+          </w:tcPr>
+          <w:p>
+            <w:pPr>
+              <w:pStyle w:val="EngIndEnd"/>
+            </w:pPr>
+          </w:p>
+        </w:tc>
+        <w:tc>
+          <w:tcPr>
+            <w:tcW w:w="703" w:type="pct"/>
+          </w:tcPr>
+          <w:p>
+            <w:r>
+              <w:t>by the greatness of Thine arm, let them be made like unto stone,</w:t>
+            </w:r>
+          </w:p>
+          <w:p>
+            <w:r>
+              <w:t>Until Thy people pass over, O Lord, until they pass over, even this Thy people which Thou didst take for Thine own.</w:t>
+            </w:r>
+          </w:p>
+        </w:tc>
+        <w:tc>
+          <w:tcPr>
+            <w:tcW w:w="710" w:type="pct"/>
           </w:tcPr>
           <w:p>
             <w:r>
@@ -2225,27 +2707,54 @@
         </w:tc>
         <w:tc>
           <w:tcPr>
-            <w:tcW w:w="632" w:type="pct"/>
-          </w:tcPr>
-          <w:p>
-            <w:pPr>
-              <w:pStyle w:val="EngIndEnd"/>
-            </w:pPr>
-          </w:p>
-        </w:tc>
-        <w:tc>
-          <w:tcPr>
-            <w:tcW w:w="632" w:type="pct"/>
-          </w:tcPr>
-          <w:p>
-            <w:pPr>
-              <w:pStyle w:val="EngIndEnd"/>
-            </w:pPr>
-          </w:p>
-        </w:tc>
-        <w:tc>
-          <w:tcPr>
-            <w:tcW w:w="632" w:type="pct"/>
+            <w:tcW w:w="723" w:type="pct"/>
+          </w:tcPr>
+          <w:p>
+            <w:pPr>
+              <w:pStyle w:val="EngIndEnd"/>
+            </w:pPr>
+            <w:r>
+              <w:t>by the greatness of your arm let them be turned into stone</w:t>
+            </w:r>
+          </w:p>
+          <w:p>
+            <w:pPr>
+              <w:pStyle w:val="EngIndEnd"/>
+            </w:pPr>
+            <w:r>
+              <w:t>until your people should pass by, O Lord,</w:t>
+            </w:r>
+          </w:p>
+          <w:p>
+            <w:pPr>
+              <w:pStyle w:val="EngIndEnd"/>
+            </w:pPr>
+            <w:r>
+              <w:t>until this people of yours, whom you acquired, should pass by.</w:t>
+            </w:r>
+          </w:p>
+          <w:p>
+            <w:pPr>
+              <w:pStyle w:val="EngIndEnd"/>
+            </w:pPr>
+          </w:p>
+        </w:tc>
+        <w:tc>
+          <w:tcPr>
+            <w:tcW w:w="723" w:type="pct"/>
+          </w:tcPr>
+          <w:p>
+            <w:pPr>
+              <w:pStyle w:val="EngIndEnd"/>
+            </w:pPr>
+            <w:r>
+              <w:t>by the greatness of thine arm, let them become as stone; till thy people pass over, O Lord, till this thy people pass over, whom thou hast purchased.</w:t>
+            </w:r>
+          </w:p>
+        </w:tc>
+        <w:tc>
+          <w:tcPr>
+            <w:tcW w:w="723" w:type="pct"/>
           </w:tcPr>
           <w:p>
             <w:pPr>
@@ -2284,7 +2793,7 @@
       <w:tr>
         <w:tc>
           <w:tcPr>
-            <w:tcW w:w="629" w:type="pct"/>
+            <w:tcW w:w="719" w:type="pct"/>
           </w:tcPr>
           <w:p>
             <w:pPr>
@@ -2297,29 +2806,35 @@
         </w:tc>
         <w:tc>
           <w:tcPr>
-            <w:tcW w:w="613" w:type="pct"/>
-          </w:tcPr>
-          <w:p>
-            <w:pPr>
-              <w:pStyle w:val="EngIndEnd"/>
-            </w:pPr>
-          </w:p>
-        </w:tc>
-        <w:tc>
-          <w:tcPr>
-            <w:tcW w:w="626" w:type="pct"/>
-          </w:tcPr>
-          <w:p/>
-        </w:tc>
-        <w:tc>
-          <w:tcPr>
-            <w:tcW w:w="615" w:type="pct"/>
-          </w:tcPr>
-          <w:p/>
-        </w:tc>
-        <w:tc>
-          <w:tcPr>
-            <w:tcW w:w="621" w:type="pct"/>
+            <w:tcW w:w="701" w:type="pct"/>
+          </w:tcPr>
+          <w:p>
+            <w:pPr>
+              <w:pStyle w:val="EngIndEnd"/>
+            </w:pPr>
+          </w:p>
+        </w:tc>
+        <w:tc>
+          <w:tcPr>
+            <w:tcW w:w="703" w:type="pct"/>
+          </w:tcPr>
+          <w:p>
+            <w:r>
+              <w:t xml:space="preserve">Bring them in and plant them in the </w:t>
+            </w:r>
+            <w:proofErr w:type="spellStart"/>
+            <w:r>
+              <w:t>moutnain</w:t>
+            </w:r>
+            <w:proofErr w:type="spellEnd"/>
+            <w:r>
+              <w:t xml:space="preserve"> of Thine inheritance, in Thy prepared habitation which Thou hast fashioned, O Lord, </w:t>
+            </w:r>
+          </w:p>
+        </w:tc>
+        <w:tc>
+          <w:tcPr>
+            <w:tcW w:w="710" w:type="pct"/>
           </w:tcPr>
           <w:p>
             <w:r>
@@ -2329,27 +2844,41 @@
         </w:tc>
         <w:tc>
           <w:tcPr>
-            <w:tcW w:w="632" w:type="pct"/>
-          </w:tcPr>
-          <w:p>
-            <w:pPr>
-              <w:pStyle w:val="EngIndEnd"/>
-            </w:pPr>
-          </w:p>
-        </w:tc>
-        <w:tc>
-          <w:tcPr>
-            <w:tcW w:w="632" w:type="pct"/>
-          </w:tcPr>
-          <w:p>
-            <w:pPr>
-              <w:pStyle w:val="EngIndEnd"/>
-            </w:pPr>
-          </w:p>
-        </w:tc>
-        <w:tc>
-          <w:tcPr>
-            <w:tcW w:w="632" w:type="pct"/>
+            <w:tcW w:w="723" w:type="pct"/>
+          </w:tcPr>
+          <w:p>
+            <w:pPr>
+              <w:pStyle w:val="EngIndEnd"/>
+            </w:pPr>
+            <w:r>
+              <w:t>Lead them in, and plant them in the mountain of your inheritance,</w:t>
+            </w:r>
+          </w:p>
+          <w:p>
+            <w:pPr>
+              <w:pStyle w:val="EngIndEnd"/>
+            </w:pPr>
+            <w:r>
+              <w:t>in your prepared dwelling place that you made, O Lord,</w:t>
+            </w:r>
+          </w:p>
+        </w:tc>
+        <w:tc>
+          <w:tcPr>
+            <w:tcW w:w="723" w:type="pct"/>
+          </w:tcPr>
+          <w:p>
+            <w:pPr>
+              <w:pStyle w:val="EngIndEnd"/>
+            </w:pPr>
+            <w:r>
+              <w:t>Bring them in and plant them in the mountain of their inheritance, in thy prepared habitation, which thou, O Lord, hast prepared;</w:t>
+            </w:r>
+          </w:p>
+        </w:tc>
+        <w:tc>
+          <w:tcPr>
+            <w:tcW w:w="723" w:type="pct"/>
           </w:tcPr>
           <w:p>
             <w:pPr>
@@ -2380,14 +2909,18 @@
       <w:tr>
         <w:tc>
           <w:tcPr>
-            <w:tcW w:w="629" w:type="pct"/>
+            <w:tcW w:w="719" w:type="pct"/>
           </w:tcPr>
           <w:p>
             <w:pPr>
               <w:pStyle w:val="CoptIndEnd"/>
             </w:pPr>
             <w:r>
-              <w:t xml:space="preserve">Your holy place, O Lord, which Your hands have prepared. The Lord, </w:t>
+              <w:t xml:space="preserve">Your holy place, O Lord, which Your hands have prepared. The </w:t>
+            </w:r>
+            <w:r>
+              <w:lastRenderedPageBreak/>
+              <w:t xml:space="preserve">Lord, </w:t>
             </w:r>
             <w:commentRangeStart w:id="16"/>
             <w:r>
@@ -2402,11 +2935,7 @@
               <w:commentReference w:id="16"/>
             </w:r>
             <w:r>
-              <w:t xml:space="preserve">as King forever and </w:t>
-            </w:r>
-            <w:r>
-              <w:lastRenderedPageBreak/>
-              <w:t xml:space="preserve">ever </w:t>
+              <w:t xml:space="preserve">as King forever and ever </w:t>
             </w:r>
             <w:commentRangeStart w:id="17"/>
             <w:r>
@@ -2427,38 +2956,54 @@
         </w:tc>
         <w:tc>
           <w:tcPr>
-            <w:tcW w:w="613" w:type="pct"/>
-          </w:tcPr>
-          <w:p>
-            <w:pPr>
-              <w:pStyle w:val="EngIndEnd"/>
-            </w:pPr>
-          </w:p>
-        </w:tc>
-        <w:tc>
-          <w:tcPr>
-            <w:tcW w:w="626" w:type="pct"/>
-          </w:tcPr>
-          <w:p/>
-        </w:tc>
-        <w:tc>
-          <w:tcPr>
-            <w:tcW w:w="615" w:type="pct"/>
-          </w:tcPr>
-          <w:p/>
-        </w:tc>
-        <w:tc>
-          <w:tcPr>
-            <w:tcW w:w="621" w:type="pct"/>
-          </w:tcPr>
-          <w:p>
-            <w:r>
+            <w:tcW w:w="701" w:type="pct"/>
+          </w:tcPr>
+          <w:p>
+            <w:pPr>
+              <w:pStyle w:val="EngIndEnd"/>
+            </w:pPr>
+          </w:p>
+        </w:tc>
+        <w:tc>
+          <w:tcPr>
+            <w:tcW w:w="703" w:type="pct"/>
+          </w:tcPr>
+          <w:p>
+            <w:r>
+              <w:t>even the sanctuary which Thy hands have prepared.</w:t>
+            </w:r>
+          </w:p>
+          <w:p>
+            <w:r>
+              <w:t xml:space="preserve">The Lord is king of the ages, yeah, </w:t>
+            </w:r>
+            <w:r>
+              <w:lastRenderedPageBreak/>
+              <w:t>for ever and evermore.</w:t>
+            </w:r>
+          </w:p>
+        </w:tc>
+        <w:tc>
+          <w:tcPr>
+            <w:tcW w:w="710" w:type="pct"/>
+          </w:tcPr>
+          <w:p>
+            <w:r>
+              <w:lastRenderedPageBreak/>
               <w:t>in the sanctuary which Thy hands have prepared.</w:t>
             </w:r>
           </w:p>
           <w:p>
             <w:r>
-              <w:t xml:space="preserve">The Lord reigneth for ever and for </w:t>
+              <w:t xml:space="preserve">The Lord </w:t>
+            </w:r>
+            <w:proofErr w:type="spellStart"/>
+            <w:r>
+              <w:t>reigneth</w:t>
+            </w:r>
+            <w:proofErr w:type="spellEnd"/>
+            <w:r>
+              <w:t xml:space="preserve"> for ever and for </w:t>
             </w:r>
             <w:r>
               <w:lastRenderedPageBreak/>
@@ -2468,34 +3013,64 @@
         </w:tc>
         <w:tc>
           <w:tcPr>
-            <w:tcW w:w="632" w:type="pct"/>
-          </w:tcPr>
-          <w:p>
-            <w:pPr>
-              <w:pStyle w:val="EngIndEnd"/>
-            </w:pPr>
-          </w:p>
-        </w:tc>
-        <w:tc>
-          <w:tcPr>
-            <w:tcW w:w="632" w:type="pct"/>
-          </w:tcPr>
-          <w:p>
-            <w:pPr>
-              <w:pStyle w:val="EngIndEnd"/>
-            </w:pPr>
-          </w:p>
-        </w:tc>
-        <w:tc>
-          <w:tcPr>
-            <w:tcW w:w="632" w:type="pct"/>
-          </w:tcPr>
-          <w:p>
-            <w:pPr>
-              <w:pStyle w:val="EngIndEnd"/>
-            </w:pPr>
-            <w:r>
-              <w:t>The sanctuary, O Lord, which Your hands established.</w:t>
+            <w:tcW w:w="723" w:type="pct"/>
+          </w:tcPr>
+          <w:p>
+            <w:pPr>
+              <w:pStyle w:val="EngIndEnd"/>
+            </w:pPr>
+            <w:r>
+              <w:lastRenderedPageBreak/>
+              <w:t xml:space="preserve">a holy precinct, O Lord, that your </w:t>
+            </w:r>
+            <w:r>
+              <w:lastRenderedPageBreak/>
+              <w:t>hands prepared.</w:t>
+            </w:r>
+          </w:p>
+          <w:p>
+            <w:pPr>
+              <w:pStyle w:val="EngIndEnd"/>
+            </w:pPr>
+            <w:r>
+              <w:t>The Lord, ruling forever and ever and beyond.”</w:t>
+            </w:r>
+          </w:p>
+        </w:tc>
+        <w:tc>
+          <w:tcPr>
+            <w:tcW w:w="723" w:type="pct"/>
+          </w:tcPr>
+          <w:p>
+            <w:pPr>
+              <w:pStyle w:val="EngIndEnd"/>
+              <w:jc w:val="center"/>
+            </w:pPr>
+            <w:r>
+              <w:lastRenderedPageBreak/>
+              <w:t xml:space="preserve">he sanctuary, O Lord, which thine hands have made ready. 18 The Lord </w:t>
+            </w:r>
+            <w:r>
+              <w:lastRenderedPageBreak/>
+              <w:t>reigns for ever and ever and ever.</w:t>
+            </w:r>
+          </w:p>
+        </w:tc>
+        <w:tc>
+          <w:tcPr>
+            <w:tcW w:w="723" w:type="pct"/>
+          </w:tcPr>
+          <w:p>
+            <w:pPr>
+              <w:pStyle w:val="EngIndEnd"/>
+            </w:pPr>
+            <w:r>
+              <w:lastRenderedPageBreak/>
+              <w:t xml:space="preserve">The sanctuary, O Lord, which </w:t>
+            </w:r>
+            <w:r>
+              <w:lastRenderedPageBreak/>
+              <w:t>Your hands established.</w:t>
             </w:r>
           </w:p>
           <w:p>
@@ -2511,7 +3086,6 @@
               </w:rPr>
             </w:pPr>
             <w:r>
-              <w:lastRenderedPageBreak/>
               <w:t>18“The Lord reigns forever and ever and ever.”</w:t>
             </w:r>
           </w:p>
@@ -2520,7 +3094,7 @@
       <w:tr>
         <w:tc>
           <w:tcPr>
-            <w:tcW w:w="629" w:type="pct"/>
+            <w:tcW w:w="719" w:type="pct"/>
           </w:tcPr>
           <w:p>
             <w:pPr>
@@ -2549,29 +3123,27 @@
         </w:tc>
         <w:tc>
           <w:tcPr>
-            <w:tcW w:w="613" w:type="pct"/>
-          </w:tcPr>
-          <w:p>
-            <w:pPr>
-              <w:pStyle w:val="EngIndEnd"/>
-            </w:pPr>
-          </w:p>
-        </w:tc>
-        <w:tc>
-          <w:tcPr>
-            <w:tcW w:w="626" w:type="pct"/>
-          </w:tcPr>
-          <w:p/>
-        </w:tc>
-        <w:tc>
-          <w:tcPr>
-            <w:tcW w:w="615" w:type="pct"/>
-          </w:tcPr>
-          <w:p/>
-        </w:tc>
-        <w:tc>
-          <w:tcPr>
-            <w:tcW w:w="621" w:type="pct"/>
+            <w:tcW w:w="701" w:type="pct"/>
+          </w:tcPr>
+          <w:p>
+            <w:pPr>
+              <w:pStyle w:val="EngIndEnd"/>
+            </w:pPr>
+          </w:p>
+        </w:tc>
+        <w:tc>
+          <w:tcPr>
+            <w:tcW w:w="703" w:type="pct"/>
+          </w:tcPr>
+          <w:p>
+            <w:r>
+              <w:t>For the horse of Pharaoh with chariots and riders went into the sea, and the Lord brought upon them the water of the sea;</w:t>
+            </w:r>
+          </w:p>
+        </w:tc>
+        <w:tc>
+          <w:tcPr>
+            <w:tcW w:w="710" w:type="pct"/>
           </w:tcPr>
           <w:p>
             <w:r>
@@ -2581,27 +3153,57 @@
         </w:tc>
         <w:tc>
           <w:tcPr>
-            <w:tcW w:w="632" w:type="pct"/>
-          </w:tcPr>
-          <w:p>
-            <w:pPr>
-              <w:pStyle w:val="EngIndEnd"/>
-            </w:pPr>
-          </w:p>
-        </w:tc>
-        <w:tc>
-          <w:tcPr>
-            <w:tcW w:w="632" w:type="pct"/>
-          </w:tcPr>
-          <w:p>
-            <w:pPr>
-              <w:pStyle w:val="EngIndEnd"/>
-            </w:pPr>
-          </w:p>
-        </w:tc>
-        <w:tc>
-          <w:tcPr>
-            <w:tcW w:w="632" w:type="pct"/>
+            <w:tcW w:w="723" w:type="pct"/>
+          </w:tcPr>
+          <w:p>
+            <w:pPr>
+              <w:pStyle w:val="EngIndEnd"/>
+            </w:pPr>
+            <w:r>
+              <w:t xml:space="preserve">Because the </w:t>
+            </w:r>
+            <w:proofErr w:type="spellStart"/>
+            <w:r>
+              <w:t>calvery</w:t>
+            </w:r>
+            <w:proofErr w:type="spellEnd"/>
+            <w:r>
+              <w:t xml:space="preserve"> of </w:t>
+            </w:r>
+            <w:proofErr w:type="spellStart"/>
+            <w:r>
+              <w:t>Pharao</w:t>
+            </w:r>
+            <w:proofErr w:type="spellEnd"/>
+            <w:r>
+              <w:t xml:space="preserve"> together with chariots and riders went into the sea,</w:t>
+            </w:r>
+          </w:p>
+        </w:tc>
+        <w:tc>
+          <w:tcPr>
+            <w:tcW w:w="723" w:type="pct"/>
+          </w:tcPr>
+          <w:p>
+            <w:pPr>
+              <w:pStyle w:val="EngIndEnd"/>
+            </w:pPr>
+            <w:r>
+              <w:t xml:space="preserve">For the horse of </w:t>
+            </w:r>
+            <w:proofErr w:type="spellStart"/>
+            <w:r>
+              <w:t>Pharao</w:t>
+            </w:r>
+            <w:proofErr w:type="spellEnd"/>
+            <w:r>
+              <w:t xml:space="preserve"> went in with the chariots and horsemen into the sea,</w:t>
+            </w:r>
+          </w:p>
+        </w:tc>
+        <w:tc>
+          <w:tcPr>
+            <w:tcW w:w="723" w:type="pct"/>
           </w:tcPr>
           <w:p>
             <w:pPr>
@@ -2624,7 +3226,7 @@
       <w:tr>
         <w:tc>
           <w:tcPr>
-            <w:tcW w:w="629" w:type="pct"/>
+            <w:tcW w:w="719" w:type="pct"/>
           </w:tcPr>
           <w:p>
             <w:pPr>
@@ -2637,29 +3239,27 @@
         </w:tc>
         <w:tc>
           <w:tcPr>
-            <w:tcW w:w="613" w:type="pct"/>
-          </w:tcPr>
-          <w:p>
-            <w:pPr>
-              <w:pStyle w:val="EngIndEnd"/>
-            </w:pPr>
-          </w:p>
-        </w:tc>
-        <w:tc>
-          <w:tcPr>
-            <w:tcW w:w="626" w:type="pct"/>
-          </w:tcPr>
-          <w:p/>
-        </w:tc>
-        <w:tc>
-          <w:tcPr>
-            <w:tcW w:w="615" w:type="pct"/>
-          </w:tcPr>
-          <w:p/>
-        </w:tc>
-        <w:tc>
-          <w:tcPr>
-            <w:tcW w:w="621" w:type="pct"/>
+            <w:tcW w:w="701" w:type="pct"/>
+          </w:tcPr>
+          <w:p>
+            <w:pPr>
+              <w:pStyle w:val="EngIndEnd"/>
+            </w:pPr>
+          </w:p>
+        </w:tc>
+        <w:tc>
+          <w:tcPr>
+            <w:tcW w:w="703" w:type="pct"/>
+          </w:tcPr>
+          <w:p>
+            <w:r>
+              <w:t>but the sons of Israel walked through dry land in the midst of the sea.</w:t>
+            </w:r>
+          </w:p>
+        </w:tc>
+        <w:tc>
+          <w:tcPr>
+            <w:tcW w:w="710" w:type="pct"/>
           </w:tcPr>
           <w:p>
             <w:r>
@@ -2669,27 +3269,33 @@
         </w:tc>
         <w:tc>
           <w:tcPr>
-            <w:tcW w:w="632" w:type="pct"/>
-          </w:tcPr>
-          <w:p>
-            <w:pPr>
-              <w:pStyle w:val="EngIndEnd"/>
-            </w:pPr>
-          </w:p>
-        </w:tc>
-        <w:tc>
-          <w:tcPr>
-            <w:tcW w:w="632" w:type="pct"/>
-          </w:tcPr>
-          <w:p>
-            <w:pPr>
-              <w:pStyle w:val="EngIndEnd"/>
-            </w:pPr>
-          </w:p>
-        </w:tc>
-        <w:tc>
-          <w:tcPr>
-            <w:tcW w:w="632" w:type="pct"/>
+            <w:tcW w:w="723" w:type="pct"/>
+          </w:tcPr>
+          <w:p>
+            <w:pPr>
+              <w:pStyle w:val="EngIndEnd"/>
+            </w:pPr>
+            <w:r>
+              <w:t>the Lord also brought the water of the sea upon them, but the sons of Israel walked through dry land in the midst of the sea.</w:t>
+            </w:r>
+          </w:p>
+        </w:tc>
+        <w:tc>
+          <w:tcPr>
+            <w:tcW w:w="723" w:type="pct"/>
+          </w:tcPr>
+          <w:p>
+            <w:pPr>
+              <w:pStyle w:val="EngIndEnd"/>
+            </w:pPr>
+            <w:r>
+              <w:t>and the Lord brought upon them the water of the sea, but the children of Israel walked through dry land in the midst of the sea.</w:t>
+            </w:r>
+          </w:p>
+        </w:tc>
+        <w:tc>
+          <w:tcPr>
+            <w:tcW w:w="723" w:type="pct"/>
           </w:tcPr>
           <w:p>
             <w:pPr>
@@ -2712,7 +3318,7 @@
       <w:tr>
         <w:tc>
           <w:tcPr>
-            <w:tcW w:w="629" w:type="pct"/>
+            <w:tcW w:w="719" w:type="pct"/>
           </w:tcPr>
           <w:p>
             <w:pPr>
@@ -2740,55 +3346,71 @@
         </w:tc>
         <w:tc>
           <w:tcPr>
-            <w:tcW w:w="613" w:type="pct"/>
-          </w:tcPr>
-          <w:p>
-            <w:pPr>
-              <w:pStyle w:val="EngIndEnd"/>
-            </w:pPr>
-          </w:p>
-        </w:tc>
-        <w:tc>
-          <w:tcPr>
-            <w:tcW w:w="626" w:type="pct"/>
+            <w:tcW w:w="701" w:type="pct"/>
+          </w:tcPr>
+          <w:p>
+            <w:pPr>
+              <w:pStyle w:val="EngIndEnd"/>
+            </w:pPr>
+          </w:p>
+        </w:tc>
+        <w:tc>
+          <w:tcPr>
+            <w:tcW w:w="703" w:type="pct"/>
           </w:tcPr>
           <w:p/>
         </w:tc>
         <w:tc>
           <w:tcPr>
-            <w:tcW w:w="615" w:type="pct"/>
+            <w:tcW w:w="710" w:type="pct"/>
           </w:tcPr>
           <w:p/>
         </w:tc>
         <w:tc>
           <w:tcPr>
-            <w:tcW w:w="621" w:type="pct"/>
-          </w:tcPr>
-          <w:p/>
-        </w:tc>
-        <w:tc>
-          <w:tcPr>
-            <w:tcW w:w="632" w:type="pct"/>
-          </w:tcPr>
-          <w:p>
-            <w:pPr>
-              <w:pStyle w:val="EngIndEnd"/>
-            </w:pPr>
-          </w:p>
-        </w:tc>
-        <w:tc>
-          <w:tcPr>
-            <w:tcW w:w="632" w:type="pct"/>
-          </w:tcPr>
-          <w:p>
-            <w:pPr>
-              <w:pStyle w:val="EngIndEnd"/>
-            </w:pPr>
-          </w:p>
-        </w:tc>
-        <w:tc>
-          <w:tcPr>
-            <w:tcW w:w="632" w:type="pct"/>
+            <w:tcW w:w="723" w:type="pct"/>
+          </w:tcPr>
+          <w:p>
+            <w:pPr>
+              <w:pStyle w:val="EngIndEnd"/>
+            </w:pPr>
+            <w:r>
+              <w:t>Then Mariam, the prophetess, the sister of Aaron, took the tambourine in her hand, and all the women went out after her with tambourines and dances.</w:t>
+            </w:r>
+          </w:p>
+        </w:tc>
+        <w:tc>
+          <w:tcPr>
+            <w:tcW w:w="723" w:type="pct"/>
+          </w:tcPr>
+          <w:p>
+            <w:pPr>
+              <w:pStyle w:val="EngIndEnd"/>
+            </w:pPr>
+            <w:r>
+              <w:t xml:space="preserve">And Mariam the prophetess, the sister of Aaron, having taken a </w:t>
+            </w:r>
+            <w:proofErr w:type="spellStart"/>
+            <w:r>
+              <w:t>timbrel</w:t>
+            </w:r>
+            <w:proofErr w:type="spellEnd"/>
+            <w:r>
+              <w:t xml:space="preserve"> in her hand—then there went forth all the women after her with </w:t>
+            </w:r>
+            <w:proofErr w:type="spellStart"/>
+            <w:r>
+              <w:t>timbrels</w:t>
+            </w:r>
+            <w:proofErr w:type="spellEnd"/>
+            <w:r>
+              <w:t xml:space="preserve"> and dances.</w:t>
+            </w:r>
+          </w:p>
+        </w:tc>
+        <w:tc>
+          <w:tcPr>
+            <w:tcW w:w="723" w:type="pct"/>
           </w:tcPr>
           <w:p>
             <w:pPr>
@@ -2803,7 +3425,23 @@
               </w:rPr>
             </w:pPr>
             <w:r>
-              <w:t>Then Miriam the prophetess, the sister of Aaron, took the timbrel in her hand; and all the women went out after her with timbrels and dances.</w:t>
+              <w:t xml:space="preserve">Then Miriam the prophetess, the sister of Aaron, took the </w:t>
+            </w:r>
+            <w:proofErr w:type="spellStart"/>
+            <w:r>
+              <w:t>timbrel</w:t>
+            </w:r>
+            <w:proofErr w:type="spellEnd"/>
+            <w:r>
+              <w:t xml:space="preserve"> in her hand; and all the women went out after her with </w:t>
+            </w:r>
+            <w:proofErr w:type="spellStart"/>
+            <w:r>
+              <w:t>timbrels</w:t>
+            </w:r>
+            <w:proofErr w:type="spellEnd"/>
+            <w:r>
+              <w:t xml:space="preserve"> and dances.</w:t>
             </w:r>
           </w:p>
         </w:tc>
@@ -2811,7 +3449,7 @@
       <w:tr>
         <w:tc>
           <w:tcPr>
-            <w:tcW w:w="629" w:type="pct"/>
+            <w:tcW w:w="719" w:type="pct"/>
           </w:tcPr>
           <w:p>
             <w:pPr>
@@ -2839,55 +3477,63 @@
         </w:tc>
         <w:tc>
           <w:tcPr>
-            <w:tcW w:w="613" w:type="pct"/>
-          </w:tcPr>
-          <w:p>
-            <w:pPr>
-              <w:pStyle w:val="EngIndEnd"/>
-            </w:pPr>
-          </w:p>
-        </w:tc>
-        <w:tc>
-          <w:tcPr>
-            <w:tcW w:w="626" w:type="pct"/>
+            <w:tcW w:w="701" w:type="pct"/>
+          </w:tcPr>
+          <w:p>
+            <w:pPr>
+              <w:pStyle w:val="EngIndEnd"/>
+            </w:pPr>
+          </w:p>
+        </w:tc>
+        <w:tc>
+          <w:tcPr>
+            <w:tcW w:w="703" w:type="pct"/>
           </w:tcPr>
           <w:p/>
         </w:tc>
         <w:tc>
           <w:tcPr>
-            <w:tcW w:w="615" w:type="pct"/>
+            <w:tcW w:w="710" w:type="pct"/>
           </w:tcPr>
           <w:p/>
         </w:tc>
         <w:tc>
           <w:tcPr>
-            <w:tcW w:w="621" w:type="pct"/>
-          </w:tcPr>
-          <w:p/>
-        </w:tc>
-        <w:tc>
-          <w:tcPr>
-            <w:tcW w:w="632" w:type="pct"/>
-          </w:tcPr>
-          <w:p>
-            <w:pPr>
-              <w:pStyle w:val="EngIndEnd"/>
-            </w:pPr>
-          </w:p>
-        </w:tc>
-        <w:tc>
-          <w:tcPr>
-            <w:tcW w:w="632" w:type="pct"/>
-          </w:tcPr>
-          <w:p>
-            <w:pPr>
-              <w:pStyle w:val="EngIndEnd"/>
-            </w:pPr>
-          </w:p>
-        </w:tc>
-        <w:tc>
-          <w:tcPr>
-            <w:tcW w:w="632" w:type="pct"/>
+            <w:tcW w:w="723" w:type="pct"/>
+          </w:tcPr>
+          <w:p>
+            <w:pPr>
+              <w:pStyle w:val="EngIndEnd"/>
+            </w:pPr>
+            <w:r>
+              <w:t>And Mariam took their lead, saying:</w:t>
+            </w:r>
+          </w:p>
+          <w:p>
+            <w:pPr>
+              <w:pStyle w:val="EngIndEnd"/>
+            </w:pPr>
+            <w:r>
+              <w:t>“Let us sing to the Lord, for gloriously he has glorified himself.</w:t>
+            </w:r>
+          </w:p>
+        </w:tc>
+        <w:tc>
+          <w:tcPr>
+            <w:tcW w:w="723" w:type="pct"/>
+          </w:tcPr>
+          <w:p>
+            <w:pPr>
+              <w:pStyle w:val="EngIndEnd"/>
+            </w:pPr>
+            <w:r>
+              <w:t>And Mariam led them, saying, Let us sing to the Lord, for he has been very greatly glorified:</w:t>
+            </w:r>
+          </w:p>
+        </w:tc>
+        <w:tc>
+          <w:tcPr>
+            <w:tcW w:w="723" w:type="pct"/>
           </w:tcPr>
           <w:p>
             <w:pPr>
@@ -2918,14 +3564,18 @@
       <w:tr>
         <w:tc>
           <w:tcPr>
-            <w:tcW w:w="629" w:type="pct"/>
+            <w:tcW w:w="719" w:type="pct"/>
           </w:tcPr>
           <w:p>
             <w:pPr>
               <w:pStyle w:val="CoptIndEnd"/>
             </w:pPr>
             <w:r>
-              <w:t xml:space="preserve">"Horse and rider he has thrown into the sea." Let us sing to the Lord for He has gloriously glorified </w:t>
+              <w:t xml:space="preserve">"Horse and rider he has thrown into the sea." Let us sing to the Lord for He has gloriously </w:t>
+            </w:r>
+            <w:r>
+              <w:lastRenderedPageBreak/>
+              <w:t xml:space="preserve">glorified </w:t>
             </w:r>
             <w:commentRangeStart w:id="21"/>
             <w:r>
@@ -2946,55 +3596,55 @@
         </w:tc>
         <w:tc>
           <w:tcPr>
-            <w:tcW w:w="613" w:type="pct"/>
-          </w:tcPr>
-          <w:p>
-            <w:pPr>
-              <w:pStyle w:val="EngIndEnd"/>
-            </w:pPr>
-          </w:p>
-        </w:tc>
-        <w:tc>
-          <w:tcPr>
-            <w:tcW w:w="626" w:type="pct"/>
+            <w:tcW w:w="701" w:type="pct"/>
+          </w:tcPr>
+          <w:p>
+            <w:pPr>
+              <w:pStyle w:val="EngIndEnd"/>
+            </w:pPr>
+          </w:p>
+        </w:tc>
+        <w:tc>
+          <w:tcPr>
+            <w:tcW w:w="703" w:type="pct"/>
           </w:tcPr>
           <w:p/>
         </w:tc>
         <w:tc>
           <w:tcPr>
-            <w:tcW w:w="615" w:type="pct"/>
+            <w:tcW w:w="710" w:type="pct"/>
           </w:tcPr>
           <w:p/>
         </w:tc>
         <w:tc>
           <w:tcPr>
-            <w:tcW w:w="621" w:type="pct"/>
-          </w:tcPr>
-          <w:p/>
-        </w:tc>
-        <w:tc>
-          <w:tcPr>
-            <w:tcW w:w="632" w:type="pct"/>
-          </w:tcPr>
-          <w:p>
-            <w:pPr>
-              <w:pStyle w:val="EngIndEnd"/>
-            </w:pPr>
-          </w:p>
-        </w:tc>
-        <w:tc>
-          <w:tcPr>
-            <w:tcW w:w="632" w:type="pct"/>
-          </w:tcPr>
-          <w:p>
-            <w:pPr>
-              <w:pStyle w:val="EngIndEnd"/>
-            </w:pPr>
-          </w:p>
-        </w:tc>
-        <w:tc>
-          <w:tcPr>
-            <w:tcW w:w="632" w:type="pct"/>
+            <w:tcW w:w="723" w:type="pct"/>
+          </w:tcPr>
+          <w:p>
+            <w:pPr>
+              <w:pStyle w:val="EngIndEnd"/>
+            </w:pPr>
+            <w:r>
+              <w:t>Horse and rider he threw into the sea.”</w:t>
+            </w:r>
+          </w:p>
+        </w:tc>
+        <w:tc>
+          <w:tcPr>
+            <w:tcW w:w="723" w:type="pct"/>
+          </w:tcPr>
+          <w:p>
+            <w:pPr>
+              <w:pStyle w:val="EngIndEnd"/>
+            </w:pPr>
+            <w:r>
+              <w:t>the horse and rider has he cast into the sea.</w:t>
+            </w:r>
+          </w:p>
+        </w:tc>
+        <w:tc>
+          <w:tcPr>
+            <w:tcW w:w="723" w:type="pct"/>
           </w:tcPr>
           <w:p>
             <w:pPr>
@@ -3032,7 +3682,23 @@
 </file>
 
 <file path=word/comments.xml><?xml version="1.0" encoding="utf-8"?>
-<w:comments xmlns:wpc="http://schemas.microsoft.com/office/word/2010/wordprocessingCanvas" xmlns:cx="http://schemas.microsoft.com/office/drawing/2014/chartex" xmlns:cx1="http://schemas.microsoft.com/office/drawing/2015/9/8/chartex" xmlns:mc="http://schemas.openxmlformats.org/markup-compatibility/2006" xmlns:o="urn:schemas-microsoft-com:office:office" xmlns:r="http://schemas.openxmlformats.org/officeDocument/2006/relationships" xmlns:m="http://schemas.openxmlformats.org/officeDocument/2006/math" xmlns:v="urn:schemas-microsoft-com:vml" xmlns:wp14="http://schemas.microsoft.com/office/word/2010/wordprocessingDrawing" xmlns:wp="http://schemas.openxmlformats.org/drawingml/2006/wordprocessingDrawing" xmlns:w10="urn:schemas-microsoft-com:office:word" xmlns:w="http://schemas.openxmlformats.org/wordprocessingml/2006/main" xmlns:w14="http://schemas.microsoft.com/office/word/2010/wordml" xmlns:w15="http://schemas.microsoft.com/office/word/2012/wordml" xmlns:w16se="http://schemas.microsoft.com/office/word/2015/wordml/symex" xmlns:wpg="http://schemas.microsoft.com/office/word/2010/wordprocessingGroup" xmlns:wpi="http://schemas.microsoft.com/office/word/2010/wordprocessingInk" xmlns:wne="http://schemas.microsoft.com/office/word/2006/wordml" xmlns:wps="http://schemas.microsoft.com/office/word/2010/wordprocessingShape" mc:Ignorable="w14 w15 w16se wp14">
+<w:comments xmlns:wpc="http://schemas.microsoft.com/office/word/2010/wordprocessingCanvas" xmlns:mo="http://schemas.microsoft.com/office/mac/office/2008/main" xmlns:mc="http://schemas.openxmlformats.org/markup-compatibility/2006" xmlns:mv="urn:schemas-microsoft-com:mac:vml" xmlns:o="urn:schemas-microsoft-com:office:office" xmlns:r="http://schemas.openxmlformats.org/officeDocument/2006/relationships" xmlns:m="http://schemas.openxmlformats.org/officeDocument/2006/math" xmlns:v="urn:schemas-microsoft-com:vml" xmlns:wp14="http://schemas.microsoft.com/office/word/2010/wordprocessingDrawing" xmlns:wp="http://schemas.openxmlformats.org/drawingml/2006/wordprocessingDrawing" xmlns:w10="urn:schemas-microsoft-com:office:word" xmlns:w="http://schemas.openxmlformats.org/wordprocessingml/2006/main" xmlns:w14="http://schemas.microsoft.com/office/word/2010/wordml" xmlns:w15="http://schemas.microsoft.com/office/word/2012/wordml" xmlns:wpg="http://schemas.microsoft.com/office/word/2010/wordprocessingGroup" xmlns:wpi="http://schemas.microsoft.com/office/word/2010/wordprocessingInk" xmlns:wne="http://schemas.microsoft.com/office/word/2006/wordml" xmlns:wps="http://schemas.microsoft.com/office/word/2010/wordprocessingShape" mc:Ignorable="w14 w15 wp14">
+  <w:comment w:id="0" w:author="Windows User" w:date="2015-10-30T08:56:00Z" w:initials="WU">
+    <w:p>
+      <w:pPr>
+        <w:pStyle w:val="CommentText"/>
+      </w:pPr>
+      <w:r>
+        <w:rPr>
+          <w:rStyle w:val="CommentReference"/>
+        </w:rPr>
+        <w:annotationRef/>
+      </w:r>
+      <w:r>
+        <w:t>LXX has glorify him, not prepare Him an habitation</w:t>
+      </w:r>
+    </w:p>
+  </w:comment>
   <w:comment w:id="1" w:author="Windows User" w:date="2015-10-30T08:56:00Z" w:initials="WU">
     <w:p>
       <w:pPr>
@@ -3045,7 +3711,7 @@
         <w:annotationRef/>
       </w:r>
       <w:r>
-        <w:t>LXX has glorify him, not prepare Him an habitation</w:t>
+        <w:t>or when he brings wars to naught. NETS has shatters</w:t>
       </w:r>
     </w:p>
   </w:comment>
@@ -3061,7 +3727,7 @@
         <w:annotationRef/>
       </w:r>
       <w:r>
-        <w:t>or when he brings wars to naught. NETS has shatters</w:t>
+        <w:t>literally choice mounted captains?</w:t>
       </w:r>
     </w:p>
   </w:comment>
@@ -3077,7 +3743,7 @@
         <w:annotationRef/>
       </w:r>
       <w:r>
-        <w:t>literally choice mounted captains?</w:t>
+        <w:t>Nets has third-ranked officers. Captain is the modern term for the 3rd rank of officer, sticking with captain</w:t>
       </w:r>
     </w:p>
   </w:comment>
@@ -3093,7 +3759,7 @@
         <w:annotationRef/>
       </w:r>
       <w:r>
-        <w:t>Nets has third-ranked officers. Captain is the modern term for the 3rd rank of officer, sticking with captain</w:t>
+        <w:t>Have to have a consistent tense... was to go with above, if want has been all above needs to change to that tense.</w:t>
       </w:r>
     </w:p>
   </w:comment>
@@ -3109,7 +3775,7 @@
         <w:annotationRef/>
       </w:r>
       <w:r>
-        <w:t>Have to have a consistent tense... was to go with above, if want has been all above needs to change to that tense.</w:t>
+        <w:t>crushed or destroyed?</w:t>
       </w:r>
     </w:p>
   </w:comment>
@@ -3125,7 +3791,15 @@
         <w:annotationRef/>
       </w:r>
       <w:r>
-        <w:t>crushed or destroyed?</w:t>
+        <w:t xml:space="preserve">elsewhere </w:t>
+      </w:r>
+      <w:proofErr w:type="spellStart"/>
+      <w:r>
+        <w:t>ekhomkhem</w:t>
+      </w:r>
+      <w:proofErr w:type="spellEnd"/>
+      <w:r>
+        <w:t xml:space="preserve"> is translated as crushed... NETS has shattered. Brenton destroyed.</w:t>
       </w:r>
     </w:p>
   </w:comment>
@@ -3141,7 +3815,7 @@
         <w:annotationRef/>
       </w:r>
       <w:r>
-        <w:t>elsewhere ekhomkhem is translated as crushed... NETS has shattered. Brenton destroyed.</w:t>
+        <w:t>your enemies or our enemies?</w:t>
       </w:r>
     </w:p>
   </w:comment>
@@ -3157,7 +3831,7 @@
         <w:annotationRef/>
       </w:r>
       <w:r>
-        <w:t>your enemies or our enemies?</w:t>
+        <w:t>sent or sent forth?</w:t>
       </w:r>
     </w:p>
   </w:comment>
@@ -3173,7 +3847,15 @@
         <w:annotationRef/>
       </w:r>
       <w:r>
-        <w:t>sent or sent forth?</w:t>
+        <w:t xml:space="preserve">or saints? </w:t>
+      </w:r>
+      <w:proofErr w:type="spellStart"/>
+      <w:r>
+        <w:t>ft</w:t>
+      </w:r>
+      <w:proofErr w:type="spellEnd"/>
+      <w:r>
+        <w:t xml:space="preserve"> note?</w:t>
       </w:r>
     </w:p>
   </w:comment>
@@ -3189,7 +3871,7 @@
         <w:annotationRef/>
       </w:r>
       <w:r>
-        <w:t>or saints? ft note?</w:t>
+        <w:t>glories? glorious deeds? or in glory?</w:t>
       </w:r>
     </w:p>
   </w:comment>
@@ -3205,7 +3887,7 @@
         <w:annotationRef/>
       </w:r>
       <w:r>
-        <w:t>glories? glorious deeds? or in glory?</w:t>
+        <w:t>redeemed? or chose?</w:t>
       </w:r>
     </w:p>
   </w:comment>
@@ -3221,7 +3903,7 @@
         <w:annotationRef/>
       </w:r>
       <w:r>
-        <w:t>redeemed? or chose?</w:t>
+        <w:t>abode? habitation? resting place?</w:t>
       </w:r>
     </w:p>
   </w:comment>
@@ -3237,22 +3919,6 @@
         <w:annotationRef/>
       </w:r>
       <w:r>
-        <w:t>abode? habitation? resting place?</w:t>
-      </w:r>
-    </w:p>
-  </w:comment>
-  <w:comment w:id="14" w:author="Windows User" w:date="2015-10-30T08:56:00Z" w:initials="WU">
-    <w:p>
-      <w:pPr>
-        <w:pStyle w:val="CommentText"/>
-      </w:pPr>
-      <w:r>
-        <w:rPr>
-          <w:rStyle w:val="CommentReference"/>
-        </w:rPr>
-        <w:annotationRef/>
-      </w:r>
-      <w:r>
         <w:t>Nets has pangs.</w:t>
       </w:r>
     </w:p>
@@ -3333,7 +3999,15 @@
         <w:annotationRef/>
       </w:r>
       <w:r>
-        <w:t>Brenton and NETS have dances. Coptic has hanhos (guessing hos is praises or songs). I'm thinking not praises... but need you guys to clarify</w:t>
+        <w:t xml:space="preserve">Brenton and NETS have dances. Coptic has </w:t>
+      </w:r>
+      <w:proofErr w:type="spellStart"/>
+      <w:r>
+        <w:t>hanhos</w:t>
+      </w:r>
+      <w:proofErr w:type="spellEnd"/>
+      <w:r>
+        <w:t xml:space="preserve"> (guessing hos is praises or songs). I'm thinking not praises... but need you guys to clarify</w:t>
       </w:r>
     </w:p>
   </w:comment>
@@ -3365,7 +4039,15 @@
         <w:annotationRef/>
       </w:r>
       <w:r>
-        <w:t>The last verse is not in the Bible... So Miriam's words "Horse and rider.." should be in quotes. These should not, they are our (the church's) words in response.</w:t>
+        <w:t xml:space="preserve">The last verse is not in the Bible... So Miriam's words "Horse and </w:t>
+      </w:r>
+      <w:proofErr w:type="gramStart"/>
+      <w:r>
+        <w:t>rider..</w:t>
+      </w:r>
+      <w:proofErr w:type="gramEnd"/>
+      <w:r>
+        <w:t>" should be in quotes. These should not, they are our (the church's) words in response.</w:t>
       </w:r>
     </w:p>
   </w:comment>
@@ -3373,7 +4055,7 @@
 </file>
 
 <file path=word/commentsExtended.xml><?xml version="1.0" encoding="utf-8"?>
-<w15:commentsEx xmlns:wpc="http://schemas.microsoft.com/office/word/2010/wordprocessingCanvas" xmlns:cx="http://schemas.microsoft.com/office/drawing/2014/chartex" xmlns:cx1="http://schemas.microsoft.com/office/drawing/2015/9/8/chartex" xmlns:mc="http://schemas.openxmlformats.org/markup-compatibility/2006" xmlns:o="urn:schemas-microsoft-com:office:office" xmlns:r="http://schemas.openxmlformats.org/officeDocument/2006/relationships" xmlns:m="http://schemas.openxmlformats.org/officeDocument/2006/math" xmlns:v="urn:schemas-microsoft-com:vml" xmlns:wp14="http://schemas.microsoft.com/office/word/2010/wordprocessingDrawing" xmlns:wp="http://schemas.openxmlformats.org/drawingml/2006/wordprocessingDrawing" xmlns:w10="urn:schemas-microsoft-com:office:word" xmlns:w="http://schemas.openxmlformats.org/wordprocessingml/2006/main" xmlns:w14="http://schemas.microsoft.com/office/word/2010/wordml" xmlns:w15="http://schemas.microsoft.com/office/word/2012/wordml" xmlns:w16se="http://schemas.microsoft.com/office/word/2015/wordml/symex" xmlns:wpg="http://schemas.microsoft.com/office/word/2010/wordprocessingGroup" xmlns:wpi="http://schemas.microsoft.com/office/word/2010/wordprocessingInk" xmlns:wne="http://schemas.microsoft.com/office/word/2006/wordml" xmlns:wps="http://schemas.microsoft.com/office/word/2010/wordprocessingShape" mc:Ignorable="w14 w15 w16se wp14">
+<w15:commentsEx xmlns:wpc="http://schemas.microsoft.com/office/word/2010/wordprocessingCanvas" xmlns:mo="http://schemas.microsoft.com/office/mac/office/2008/main" xmlns:mc="http://schemas.openxmlformats.org/markup-compatibility/2006" xmlns:mv="urn:schemas-microsoft-com:mac:vml" xmlns:o="urn:schemas-microsoft-com:office:office" xmlns:r="http://schemas.openxmlformats.org/officeDocument/2006/relationships" xmlns:m="http://schemas.openxmlformats.org/officeDocument/2006/math" xmlns:v="urn:schemas-microsoft-com:vml" xmlns:wp14="http://schemas.microsoft.com/office/word/2010/wordprocessingDrawing" xmlns:wp="http://schemas.openxmlformats.org/drawingml/2006/wordprocessingDrawing" xmlns:w10="urn:schemas-microsoft-com:office:word" xmlns:w="http://schemas.openxmlformats.org/wordprocessingml/2006/main" xmlns:w14="http://schemas.microsoft.com/office/word/2010/wordml" xmlns:w15="http://schemas.microsoft.com/office/word/2012/wordml" xmlns:wpg="http://schemas.microsoft.com/office/word/2010/wordprocessingGroup" xmlns:wpi="http://schemas.microsoft.com/office/word/2010/wordprocessingInk" xmlns:wne="http://schemas.microsoft.com/office/word/2006/wordml" xmlns:wps="http://schemas.microsoft.com/office/word/2010/wordprocessingShape" mc:Ignorable="w14 w15 wp14">
   <w15:commentEx w15:paraId="218F44FD" w15:done="0"/>
   <w15:commentEx w15:paraId="7FF97BE8" w15:done="0"/>
   <w15:commentEx w15:paraId="5B25FD52" w15:done="0"/>
@@ -3399,7 +4081,7 @@
 </file>
 
 <file path=word/endnotes.xml><?xml version="1.0" encoding="utf-8"?>
-<w:endnotes xmlns:wpc="http://schemas.microsoft.com/office/word/2010/wordprocessingCanvas" xmlns:cx="http://schemas.microsoft.com/office/drawing/2014/chartex" xmlns:cx1="http://schemas.microsoft.com/office/drawing/2015/9/8/chartex" xmlns:mc="http://schemas.openxmlformats.org/markup-compatibility/2006" xmlns:o="urn:schemas-microsoft-com:office:office" xmlns:r="http://schemas.openxmlformats.org/officeDocument/2006/relationships" xmlns:m="http://schemas.openxmlformats.org/officeDocument/2006/math" xmlns:v="urn:schemas-microsoft-com:vml" xmlns:wp14="http://schemas.microsoft.com/office/word/2010/wordprocessingDrawing" xmlns:wp="http://schemas.openxmlformats.org/drawingml/2006/wordprocessingDrawing" xmlns:w10="urn:schemas-microsoft-com:office:word" xmlns:w="http://schemas.openxmlformats.org/wordprocessingml/2006/main" xmlns:w14="http://schemas.microsoft.com/office/word/2010/wordml" xmlns:w15="http://schemas.microsoft.com/office/word/2012/wordml" xmlns:w16se="http://schemas.microsoft.com/office/word/2015/wordml/symex" xmlns:wpg="http://schemas.microsoft.com/office/word/2010/wordprocessingGroup" xmlns:wpi="http://schemas.microsoft.com/office/word/2010/wordprocessingInk" xmlns:wne="http://schemas.microsoft.com/office/word/2006/wordml" xmlns:wps="http://schemas.microsoft.com/office/word/2010/wordprocessingShape" mc:Ignorable="w14 w15 w16se wp14">
+<w:endnotes xmlns:wpc="http://schemas.microsoft.com/office/word/2010/wordprocessingCanvas" xmlns:mo="http://schemas.microsoft.com/office/mac/office/2008/main" xmlns:mc="http://schemas.openxmlformats.org/markup-compatibility/2006" xmlns:mv="urn:schemas-microsoft-com:mac:vml" xmlns:o="urn:schemas-microsoft-com:office:office" xmlns:r="http://schemas.openxmlformats.org/officeDocument/2006/relationships" xmlns:m="http://schemas.openxmlformats.org/officeDocument/2006/math" xmlns:v="urn:schemas-microsoft-com:vml" xmlns:wp14="http://schemas.microsoft.com/office/word/2010/wordprocessingDrawing" xmlns:wp="http://schemas.openxmlformats.org/drawingml/2006/wordprocessingDrawing" xmlns:w10="urn:schemas-microsoft-com:office:word" xmlns:w="http://schemas.openxmlformats.org/wordprocessingml/2006/main" xmlns:w14="http://schemas.microsoft.com/office/word/2010/wordml" xmlns:w15="http://schemas.microsoft.com/office/word/2012/wordml" xmlns:wpg="http://schemas.microsoft.com/office/word/2010/wordprocessingGroup" xmlns:wpi="http://schemas.microsoft.com/office/word/2010/wordprocessingInk" xmlns:wne="http://schemas.microsoft.com/office/word/2006/wordml" xmlns:wps="http://schemas.microsoft.com/office/word/2010/wordprocessingShape" mc:Ignorable="w14 w15 wp14">
   <w:endnote w:type="separator" w:id="-1">
     <w:p>
       <w:pPr>
@@ -3424,7 +4106,7 @@
 </file>
 
 <file path=word/footnotes.xml><?xml version="1.0" encoding="utf-8"?>
-<w:footnotes xmlns:wpc="http://schemas.microsoft.com/office/word/2010/wordprocessingCanvas" xmlns:cx="http://schemas.microsoft.com/office/drawing/2014/chartex" xmlns:cx1="http://schemas.microsoft.com/office/drawing/2015/9/8/chartex" xmlns:mc="http://schemas.openxmlformats.org/markup-compatibility/2006" xmlns:o="urn:schemas-microsoft-com:office:office" xmlns:r="http://schemas.openxmlformats.org/officeDocument/2006/relationships" xmlns:m="http://schemas.openxmlformats.org/officeDocument/2006/math" xmlns:v="urn:schemas-microsoft-com:vml" xmlns:wp14="http://schemas.microsoft.com/office/word/2010/wordprocessingDrawing" xmlns:wp="http://schemas.openxmlformats.org/drawingml/2006/wordprocessingDrawing" xmlns:w10="urn:schemas-microsoft-com:office:word" xmlns:w="http://schemas.openxmlformats.org/wordprocessingml/2006/main" xmlns:w14="http://schemas.microsoft.com/office/word/2010/wordml" xmlns:w15="http://schemas.microsoft.com/office/word/2012/wordml" xmlns:w16se="http://schemas.microsoft.com/office/word/2015/wordml/symex" xmlns:wpg="http://schemas.microsoft.com/office/word/2010/wordprocessingGroup" xmlns:wpi="http://schemas.microsoft.com/office/word/2010/wordprocessingInk" xmlns:wne="http://schemas.microsoft.com/office/word/2006/wordml" xmlns:wps="http://schemas.microsoft.com/office/word/2010/wordprocessingShape" mc:Ignorable="w14 w15 w16se wp14">
+<w:footnotes xmlns:wpc="http://schemas.microsoft.com/office/word/2010/wordprocessingCanvas" xmlns:mo="http://schemas.microsoft.com/office/mac/office/2008/main" xmlns:mc="http://schemas.openxmlformats.org/markup-compatibility/2006" xmlns:mv="urn:schemas-microsoft-com:mac:vml" xmlns:o="urn:schemas-microsoft-com:office:office" xmlns:r="http://schemas.openxmlformats.org/officeDocument/2006/relationships" xmlns:m="http://schemas.openxmlformats.org/officeDocument/2006/math" xmlns:v="urn:schemas-microsoft-com:vml" xmlns:wp14="http://schemas.microsoft.com/office/word/2010/wordprocessingDrawing" xmlns:wp="http://schemas.openxmlformats.org/drawingml/2006/wordprocessingDrawing" xmlns:w10="urn:schemas-microsoft-com:office:word" xmlns:w="http://schemas.openxmlformats.org/wordprocessingml/2006/main" xmlns:w14="http://schemas.microsoft.com/office/word/2010/wordml" xmlns:w15="http://schemas.microsoft.com/office/word/2012/wordml" xmlns:wpg="http://schemas.microsoft.com/office/word/2010/wordprocessingGroup" xmlns:wpi="http://schemas.microsoft.com/office/word/2010/wordprocessingInk" xmlns:wne="http://schemas.microsoft.com/office/word/2006/wordml" xmlns:wps="http://schemas.microsoft.com/office/word/2010/wordprocessingShape" mc:Ignorable="w14 w15 wp14">
   <w:footnote w:type="separator" w:id="-1">
     <w:p>
       <w:pPr>
@@ -3449,7 +4131,7 @@
 </file>
 
 <file path=word/styles.xml><?xml version="1.0" encoding="utf-8"?>
-<w:styles xmlns:mc="http://schemas.openxmlformats.org/markup-compatibility/2006" xmlns:r="http://schemas.openxmlformats.org/officeDocument/2006/relationships" xmlns:w="http://schemas.openxmlformats.org/wordprocessingml/2006/main" xmlns:w14="http://schemas.microsoft.com/office/word/2010/wordml" xmlns:w15="http://schemas.microsoft.com/office/word/2012/wordml" xmlns:w16se="http://schemas.microsoft.com/office/word/2015/wordml/symex" mc:Ignorable="w14 w15 w16se">
+<w:styles xmlns:mc="http://schemas.openxmlformats.org/markup-compatibility/2006" xmlns:r="http://schemas.openxmlformats.org/officeDocument/2006/relationships" xmlns:w="http://schemas.openxmlformats.org/wordprocessingml/2006/main" xmlns:w14="http://schemas.microsoft.com/office/word/2010/wordml" xmlns:w15="http://schemas.microsoft.com/office/word/2012/wordml" mc:Ignorable="w14 w15">
   <w:docDefaults>
     <w:rPrDefault>
       <w:rPr>
@@ -3465,7 +4147,7 @@
       </w:pPr>
     </w:pPrDefault>
   </w:docDefaults>
-  <w:latentStyles w:defLockedState="0" w:defUIPriority="99" w:defSemiHidden="0" w:defUnhideWhenUsed="0" w:defQFormat="0" w:count="371">
+  <w:latentStyles w:defLockedState="0" w:defUIPriority="99" w:defSemiHidden="0" w:defUnhideWhenUsed="0" w:defQFormat="0" w:count="380">
     <w:lsdException w:name="Normal" w:uiPriority="0" w:qFormat="1"/>
     <w:lsdException w:name="heading 1" w:uiPriority="9" w:qFormat="1"/>
     <w:lsdException w:name="heading 2" w:semiHidden="1" w:uiPriority="9" w:unhideWhenUsed="1" w:qFormat="1"/>
@@ -3959,6 +4641,7 @@
       <w:spacing w:after="0" w:line="240" w:lineRule="auto"/>
     </w:pPr>
     <w:tblPr>
+      <w:tblInd w:w="0" w:type="dxa"/>
       <w:tblBorders>
         <w:top w:val="single" w:sz="4" w:space="0" w:color="auto"/>
         <w:left w:val="single" w:sz="4" w:space="0" w:color="auto"/>
@@ -3967,6 +4650,12 @@
         <w:insideH w:val="single" w:sz="4" w:space="0" w:color="auto"/>
         <w:insideV w:val="single" w:sz="4" w:space="0" w:color="auto"/>
       </w:tblBorders>
+      <w:tblCellMar>
+        <w:top w:w="0" w:type="dxa"/>
+        <w:left w:w="108" w:type="dxa"/>
+        <w:bottom w:w="0" w:type="dxa"/>
+        <w:right w:w="108" w:type="dxa"/>
+      </w:tblCellMar>
     </w:tblPr>
   </w:style>
   <w:style w:type="paragraph" w:customStyle="1" w:styleId="Coptic">
@@ -4507,6 +5196,36 @@
       <w:szCs w:val="20"/>
     </w:rPr>
   </w:style>
+  <w:style w:type="paragraph" w:styleId="DocumentMap">
+    <w:name w:val="Document Map"/>
+    <w:basedOn w:val="Normal"/>
+    <w:link w:val="DocumentMapChar"/>
+    <w:uiPriority w:val="99"/>
+    <w:semiHidden/>
+    <w:unhideWhenUsed/>
+    <w:rsid w:val="00ED4F21"/>
+    <w:pPr>
+      <w:spacing w:after="0" w:line="240" w:lineRule="auto"/>
+    </w:pPr>
+    <w:rPr>
+      <w:rFonts w:cs="Times New Roman"/>
+      <w:sz w:val="24"/>
+      <w:szCs w:val="24"/>
+    </w:rPr>
+  </w:style>
+  <w:style w:type="character" w:customStyle="1" w:styleId="DocumentMapChar">
+    <w:name w:val="Document Map Char"/>
+    <w:basedOn w:val="DefaultParagraphFont"/>
+    <w:link w:val="DocumentMap"/>
+    <w:uiPriority w:val="99"/>
+    <w:semiHidden/>
+    <w:rsid w:val="00ED4F21"/>
+    <w:rPr>
+      <w:rFonts w:ascii="Times New Roman" w:hAnsi="Times New Roman" w:cs="Times New Roman"/>
+      <w:sz w:val="24"/>
+      <w:szCs w:val="24"/>
+    </w:rPr>
+  </w:style>
 </w:styles>
 </file>
 
@@ -4798,7 +5517,7 @@
 </file>
 
 <file path=customXml/itemProps1.xml><?xml version="1.0" encoding="utf-8"?>
-<ds:datastoreItem xmlns:ds="http://schemas.openxmlformats.org/officeDocument/2006/customXml" ds:itemID="{1B39F25F-F9C3-4AB3-98A5-6C5F22CD5ACD}">
+<ds:datastoreItem xmlns:ds="http://schemas.openxmlformats.org/officeDocument/2006/customXml" ds:itemID="{6582C59E-DA8F-5A49-B2B6-4F9CCCD21587}">
   <ds:schemaRefs>
     <ds:schemaRef ds:uri="http://schemas.openxmlformats.org/officeDocument/2006/bibliography"/>
   </ds:schemaRefs>

</xml_diff>